<commit_message>
#236: - Word: added vertival and horizontal alignment - LaTeX: added horizontal alignment of columns based on headers
</commit_message>
<xml_diff>
--- a/tests/build_tests/color_tables/expected/build_tests-color_tables-Report-Word.docx
+++ b/tests/build_tests/color_tables/expected/build_tests-color_tables-Report-Word.docx
@@ -11,7 +11,7 @@
         <w:br/>
         <w:t>root</w:t>
         <w:br/>
-        <w:t>2021-02-18</w:t>
+        <w:t>2021-02-25</w:t>
       </w:r>
     </w:p>
     <w:p>
@@ -40,7 +40,7 @@
     </w:p>
     <w:p>
       <w:r>
-        <w:t>This document was generated on 2021-02-18, 16:16:39 with the Automatic Report Generator (ARG) version "develop" on the Linux system runner-ed2dce3a-project-18732201-concurrent-0.</w:t>
+        <w:t>This document was generated on 2021-02-25, 15:37:40 with the Automatic Report Generator (ARG) version "develop" on the Linux system runner-ed2dce3a-project-18732201-concurrent-0.</w:t>
       </w:r>
     </w:p>
     <w:p>
@@ -59,7 +59,7 @@
     <w:p>
       <w:r>
         <w:fldChar w:fldCharType="begin"/>
-        <w:instrText xml:space="preserve">TOC \o 1-3 \h \z \u</w:instrText>
+        <w:instrText xml:space="preserve">TOC \o 1-4 \h \z \u</w:instrText>
         <w:fldChar w:fldCharType="separate">
           <w:t>Right-click to update field.</w:t>
         </w:fldChar>
@@ -177,8 +177,12 @@
           <w:tcPr>
             <w:tcW w:type="dxa" w:w="1234"/>
             <w:shd w:fill="043865"/>
+            <w:vAlign w:val="center"/>
           </w:tcPr>
           <w:p>
+            <w:pPr>
+              <w:jc w:val="left"/>
+            </w:pPr>
             <w:r>
               <w:rPr>
                 <w:color w:val="FFFFFF"/>
@@ -191,8 +195,12 @@
           <w:tcPr>
             <w:tcW w:type="dxa" w:w="1234"/>
             <w:shd w:fill="043865"/>
+            <w:vAlign w:val="center"/>
           </w:tcPr>
           <w:p>
+            <w:pPr>
+              <w:jc w:val="right"/>
+            </w:pPr>
             <w:r>
               <w:rPr>
                 <w:color w:val="FFFFFF"/>
@@ -205,8 +213,12 @@
           <w:tcPr>
             <w:tcW w:type="dxa" w:w="1234"/>
             <w:shd w:fill="043865"/>
+            <w:vAlign w:val="center"/>
           </w:tcPr>
           <w:p>
+            <w:pPr>
+              <w:jc w:val="center"/>
+            </w:pPr>
             <w:r>
               <w:rPr>
                 <w:color w:val="FFFFFF"/>
@@ -219,8 +231,12 @@
           <w:tcPr>
             <w:tcW w:type="dxa" w:w="1234"/>
             <w:shd w:fill="043865"/>
+            <w:vAlign w:val="center"/>
           </w:tcPr>
           <w:p>
+            <w:pPr>
+              <w:jc w:val="center"/>
+            </w:pPr>
             <w:r>
               <w:rPr>
                 <w:color w:val="FFFFFF"/>
@@ -233,8 +249,12 @@
           <w:tcPr>
             <w:tcW w:type="dxa" w:w="1234"/>
             <w:shd w:fill="043865"/>
+            <w:vAlign w:val="center"/>
           </w:tcPr>
           <w:p>
+            <w:pPr>
+              <w:jc w:val="center"/>
+            </w:pPr>
             <w:r>
               <w:rPr>
                 <w:color w:val="FFFFFF"/>
@@ -247,8 +267,12 @@
           <w:tcPr>
             <w:tcW w:type="dxa" w:w="1234"/>
             <w:shd w:fill="043865"/>
+            <w:vAlign w:val="center"/>
           </w:tcPr>
           <w:p>
+            <w:pPr>
+              <w:jc w:val="center"/>
+            </w:pPr>
             <w:r>
               <w:rPr>
                 <w:color w:val="FFFFFF"/>
@@ -261,8 +285,12 @@
           <w:tcPr>
             <w:tcW w:type="dxa" w:w="1234"/>
             <w:shd w:fill="043865"/>
+            <w:vAlign w:val="center"/>
           </w:tcPr>
           <w:p>
+            <w:pPr>
+              <w:jc w:val="center"/>
+            </w:pPr>
             <w:r>
               <w:rPr>
                 <w:color w:val="FFFFFF"/>
@@ -277,8 +305,12 @@
           <w:tcPr>
             <w:tcW w:type="dxa" w:w="1234"/>
             <w:shd w:fill="1F7396"/>
+            <w:vAlign w:val="top"/>
           </w:tcPr>
           <w:p>
+            <w:pPr>
+              <w:jc w:val="left"/>
+            </w:pPr>
             <w:r>
               <w:rPr>
                 <w:color w:val="FFFFFF"/>
@@ -291,8 +323,12 @@
           <w:tcPr>
             <w:tcW w:type="dxa" w:w="1234"/>
             <w:shd w:fill="1F7396"/>
+            <w:vAlign w:val="center"/>
           </w:tcPr>
           <w:p>
+            <w:pPr>
+              <w:jc w:val="center"/>
+            </w:pPr>
             <w:r>
               <w:rPr>
                 <w:color w:val="FFFFFF"/>
@@ -305,8 +341,12 @@
           <w:tcPr>
             <w:tcW w:type="dxa" w:w="1234"/>
             <w:shd w:fill="1F7396"/>
+            <w:vAlign w:val="center"/>
           </w:tcPr>
           <w:p>
+            <w:pPr>
+              <w:jc w:val="center"/>
+            </w:pPr>
             <w:r>
               <w:rPr>
                 <w:color w:val="000000"/>
@@ -318,8 +358,12 @@
           <w:tcPr>
             <w:tcW w:type="dxa" w:w="1234"/>
             <w:shd w:fill="1F7396"/>
+            <w:vAlign w:val="center"/>
           </w:tcPr>
           <w:p>
+            <w:pPr>
+              <w:jc w:val="center"/>
+            </w:pPr>
             <w:r>
               <w:rPr>
                 <w:color w:val="000000"/>
@@ -331,8 +375,12 @@
           <w:tcPr>
             <w:tcW w:type="dxa" w:w="1234"/>
             <w:shd w:fill="1F7396"/>
+            <w:vAlign w:val="center"/>
           </w:tcPr>
           <w:p>
+            <w:pPr>
+              <w:jc w:val="center"/>
+            </w:pPr>
             <w:r>
               <w:rPr>
                 <w:color w:val="000000"/>
@@ -344,8 +392,12 @@
           <w:tcPr>
             <w:tcW w:type="dxa" w:w="1234"/>
             <w:shd w:fill="1F7396"/>
+            <w:vAlign w:val="center"/>
           </w:tcPr>
           <w:p>
+            <w:pPr>
+              <w:jc w:val="center"/>
+            </w:pPr>
             <w:r>
               <w:rPr>
                 <w:color w:val="000000"/>
@@ -357,8 +409,12 @@
           <w:tcPr>
             <w:tcW w:type="dxa" w:w="1234"/>
             <w:shd w:fill="1F7396"/>
+            <w:vAlign w:val="center"/>
           </w:tcPr>
           <w:p>
+            <w:pPr>
+              <w:jc w:val="center"/>
+            </w:pPr>
             <w:r>
               <w:rPr>
                 <w:color w:val="000000"/>
@@ -372,8 +428,12 @@
           <w:tcPr>
             <w:tcW w:type="dxa" w:w="1234"/>
             <w:shd w:fill="FFFFFF"/>
+            <w:vAlign w:val="bottom"/>
           </w:tcPr>
           <w:p>
+            <w:pPr>
+              <w:jc w:val="left"/>
+            </w:pPr>
             <w:r>
               <w:rPr>
                 <w:color w:val="000000"/>
@@ -386,8 +446,12 @@
           <w:tcPr>
             <w:tcW w:type="dxa" w:w="1234"/>
             <w:shd w:fill="FFFFFF"/>
+            <w:vAlign w:val="center"/>
           </w:tcPr>
           <w:p>
+            <w:pPr>
+              <w:jc w:val="center"/>
+            </w:pPr>
             <w:r>
               <w:rPr>
                 <w:color w:val="000000"/>
@@ -400,8 +464,12 @@
           <w:tcPr>
             <w:tcW w:type="dxa" w:w="1234"/>
             <w:shd w:fill="FFFFFF"/>
+            <w:vAlign w:val="center"/>
           </w:tcPr>
           <w:p>
+            <w:pPr>
+              <w:jc w:val="right"/>
+            </w:pPr>
             <w:r>
               <w:rPr>
                 <w:color w:val="000000"/>
@@ -414,8 +482,12 @@
           <w:tcPr>
             <w:tcW w:type="dxa" w:w="1234"/>
             <w:shd w:fill="00FF00"/>
+            <w:vAlign w:val="center"/>
           </w:tcPr>
           <w:p>
+            <w:pPr>
+              <w:jc w:val="center"/>
+            </w:pPr>
             <w:r>
               <w:rPr>
                 <w:color w:val="000000"/>
@@ -428,8 +500,12 @@
           <w:tcPr>
             <w:tcW w:type="dxa" w:w="1234"/>
             <w:shd w:fill="00FF00"/>
+            <w:vAlign w:val="center"/>
           </w:tcPr>
           <w:p>
+            <w:pPr>
+              <w:jc w:val="center"/>
+            </w:pPr>
             <w:r>
               <w:rPr>
                 <w:color w:val="000000"/>
@@ -442,8 +518,12 @@
           <w:tcPr>
             <w:tcW w:type="dxa" w:w="1234"/>
             <w:shd w:fill="C65911"/>
+            <w:vAlign w:val="center"/>
           </w:tcPr>
           <w:p>
+            <w:pPr>
+              <w:jc w:val="center"/>
+            </w:pPr>
             <w:r>
               <w:rPr>
                 <w:color w:val="000000"/>
@@ -456,8 +536,12 @@
           <w:tcPr>
             <w:tcW w:type="dxa" w:w="1234"/>
             <w:shd w:fill="00FF00"/>
+            <w:vAlign w:val="center"/>
           </w:tcPr>
           <w:p>
+            <w:pPr>
+              <w:jc w:val="center"/>
+            </w:pPr>
             <w:r>
               <w:rPr>
                 <w:color w:val="000000"/>
@@ -472,8 +556,12 @@
           <w:tcPr>
             <w:tcW w:type="dxa" w:w="1234"/>
             <w:shd w:fill="FFFFFF"/>
+            <w:vAlign w:val="bottom"/>
           </w:tcPr>
           <w:p>
+            <w:pPr>
+              <w:jc w:val="left"/>
+            </w:pPr>
             <w:r>
               <w:rPr>
                 <w:color w:val="000000"/>
@@ -486,8 +574,12 @@
           <w:tcPr>
             <w:tcW w:type="dxa" w:w="1234"/>
             <w:shd w:fill="FFFFFF"/>
+            <w:vAlign w:val="center"/>
           </w:tcPr>
           <w:p>
+            <w:pPr>
+              <w:jc w:val="center"/>
+            </w:pPr>
             <w:r>
               <w:rPr>
                 <w:color w:val="000000"/>
@@ -500,8 +592,12 @@
           <w:tcPr>
             <w:tcW w:type="dxa" w:w="1234"/>
             <w:shd w:fill="FFFFFF"/>
+            <w:vAlign w:val="center"/>
           </w:tcPr>
           <w:p>
+            <w:pPr>
+              <w:jc w:val="right"/>
+            </w:pPr>
             <w:r>
               <w:rPr>
                 <w:color w:val="000000"/>
@@ -514,8 +610,12 @@
           <w:tcPr>
             <w:tcW w:type="dxa" w:w="1234"/>
             <w:shd w:fill="00FF00"/>
+            <w:vAlign w:val="center"/>
           </w:tcPr>
           <w:p>
+            <w:pPr>
+              <w:jc w:val="center"/>
+            </w:pPr>
             <w:r>
               <w:rPr>
                 <w:color w:val="000000"/>
@@ -528,8 +628,12 @@
           <w:tcPr>
             <w:tcW w:type="dxa" w:w="1234"/>
             <w:shd w:fill="00FF00"/>
+            <w:vAlign w:val="center"/>
           </w:tcPr>
           <w:p>
+            <w:pPr>
+              <w:jc w:val="center"/>
+            </w:pPr>
             <w:r>
               <w:rPr>
                 <w:color w:val="000000"/>
@@ -542,8 +646,12 @@
           <w:tcPr>
             <w:tcW w:type="dxa" w:w="1234"/>
             <w:shd w:fill="C65911"/>
+            <w:vAlign w:val="center"/>
           </w:tcPr>
           <w:p>
+            <w:pPr>
+              <w:jc w:val="center"/>
+            </w:pPr>
             <w:r>
               <w:rPr>
                 <w:color w:val="000000"/>
@@ -556,8 +664,12 @@
           <w:tcPr>
             <w:tcW w:type="dxa" w:w="1234"/>
             <w:shd w:fill="00FF00"/>
+            <w:vAlign w:val="center"/>
           </w:tcPr>
           <w:p>
+            <w:pPr>
+              <w:jc w:val="center"/>
+            </w:pPr>
             <w:r>
               <w:rPr>
                 <w:color w:val="000000"/>
@@ -572,8 +684,12 @@
           <w:tcPr>
             <w:tcW w:type="dxa" w:w="1234"/>
             <w:shd w:fill="FFFFFF"/>
+            <w:vAlign w:val="bottom"/>
           </w:tcPr>
           <w:p>
+            <w:pPr>
+              <w:jc w:val="left"/>
+            </w:pPr>
             <w:r>
               <w:rPr>
                 <w:color w:val="000000"/>
@@ -586,8 +702,12 @@
           <w:tcPr>
             <w:tcW w:type="dxa" w:w="1234"/>
             <w:shd w:fill="FFFFFF"/>
+            <w:vAlign w:val="center"/>
           </w:tcPr>
           <w:p>
+            <w:pPr>
+              <w:jc w:val="center"/>
+            </w:pPr>
             <w:r>
               <w:rPr>
                 <w:color w:val="000000"/>
@@ -600,8 +720,12 @@
           <w:tcPr>
             <w:tcW w:type="dxa" w:w="1234"/>
             <w:shd w:fill="FFFFFF"/>
+            <w:vAlign w:val="center"/>
           </w:tcPr>
           <w:p>
+            <w:pPr>
+              <w:jc w:val="right"/>
+            </w:pPr>
             <w:r>
               <w:rPr>
                 <w:color w:val="000000"/>
@@ -614,8 +738,12 @@
           <w:tcPr>
             <w:tcW w:type="dxa" w:w="1234"/>
             <w:shd w:fill="00FF00"/>
+            <w:vAlign w:val="center"/>
           </w:tcPr>
           <w:p>
+            <w:pPr>
+              <w:jc w:val="center"/>
+            </w:pPr>
             <w:r>
               <w:rPr>
                 <w:color w:val="000000"/>
@@ -628,8 +756,12 @@
           <w:tcPr>
             <w:tcW w:type="dxa" w:w="1234"/>
             <w:shd w:fill="00FF00"/>
+            <w:vAlign w:val="center"/>
           </w:tcPr>
           <w:p>
+            <w:pPr>
+              <w:jc w:val="center"/>
+            </w:pPr>
             <w:r>
               <w:rPr>
                 <w:color w:val="000000"/>
@@ -642,8 +774,12 @@
           <w:tcPr>
             <w:tcW w:type="dxa" w:w="1234"/>
             <w:shd w:fill="C65911"/>
+            <w:vAlign w:val="center"/>
           </w:tcPr>
           <w:p>
+            <w:pPr>
+              <w:jc w:val="center"/>
+            </w:pPr>
             <w:r>
               <w:rPr>
                 <w:color w:val="000000"/>
@@ -656,8 +792,12 @@
           <w:tcPr>
             <w:tcW w:type="dxa" w:w="1234"/>
             <w:shd w:fill="00FF00"/>
+            <w:vAlign w:val="center"/>
           </w:tcPr>
           <w:p>
+            <w:pPr>
+              <w:jc w:val="center"/>
+            </w:pPr>
             <w:r>
               <w:rPr>
                 <w:color w:val="000000"/>
@@ -672,8 +812,12 @@
           <w:tcPr>
             <w:tcW w:type="dxa" w:w="1234"/>
             <w:shd w:fill="FFFFFF"/>
+            <w:vAlign w:val="bottom"/>
           </w:tcPr>
           <w:p>
+            <w:pPr>
+              <w:jc w:val="left"/>
+            </w:pPr>
             <w:r>
               <w:rPr>
                 <w:color w:val="000000"/>
@@ -686,8 +830,12 @@
           <w:tcPr>
             <w:tcW w:type="dxa" w:w="1234"/>
             <w:shd w:fill="FFFFFF"/>
+            <w:vAlign w:val="center"/>
           </w:tcPr>
           <w:p>
+            <w:pPr>
+              <w:jc w:val="center"/>
+            </w:pPr>
             <w:r>
               <w:rPr>
                 <w:color w:val="000000"/>
@@ -700,8 +848,12 @@
           <w:tcPr>
             <w:tcW w:type="dxa" w:w="1234"/>
             <w:shd w:fill="FFFFFF"/>
+            <w:vAlign w:val="center"/>
           </w:tcPr>
           <w:p>
+            <w:pPr>
+              <w:jc w:val="right"/>
+            </w:pPr>
             <w:r>
               <w:rPr>
                 <w:color w:val="000000"/>
@@ -714,8 +866,12 @@
           <w:tcPr>
             <w:tcW w:type="dxa" w:w="1234"/>
             <w:shd w:fill="00FF00"/>
+            <w:vAlign w:val="center"/>
           </w:tcPr>
           <w:p>
+            <w:pPr>
+              <w:jc w:val="center"/>
+            </w:pPr>
             <w:r>
               <w:rPr>
                 <w:color w:val="000000"/>
@@ -728,8 +884,12 @@
           <w:tcPr>
             <w:tcW w:type="dxa" w:w="1234"/>
             <w:shd w:fill="00FF00"/>
+            <w:vAlign w:val="center"/>
           </w:tcPr>
           <w:p>
+            <w:pPr>
+              <w:jc w:val="center"/>
+            </w:pPr>
             <w:r>
               <w:rPr>
                 <w:color w:val="000000"/>
@@ -742,8 +902,12 @@
           <w:tcPr>
             <w:tcW w:type="dxa" w:w="1234"/>
             <w:shd w:fill="C65911"/>
+            <w:vAlign w:val="center"/>
           </w:tcPr>
           <w:p>
+            <w:pPr>
+              <w:jc w:val="center"/>
+            </w:pPr>
             <w:r>
               <w:rPr>
                 <w:color w:val="000000"/>
@@ -756,8 +920,12 @@
           <w:tcPr>
             <w:tcW w:type="dxa" w:w="1234"/>
             <w:shd w:fill="C65911"/>
+            <w:vAlign w:val="center"/>
           </w:tcPr>
           <w:p>
+            <w:pPr>
+              <w:jc w:val="center"/>
+            </w:pPr>
             <w:r>
               <w:rPr>
                 <w:color w:val="000000"/>
@@ -772,8 +940,12 @@
           <w:tcPr>
             <w:tcW w:type="dxa" w:w="1234"/>
             <w:shd w:fill="1F7396"/>
+            <w:vAlign w:val="top"/>
           </w:tcPr>
           <w:p>
+            <w:pPr>
+              <w:jc w:val="left"/>
+            </w:pPr>
             <w:r>
               <w:rPr>
                 <w:color w:val="FFFFFF"/>
@@ -786,8 +958,12 @@
           <w:tcPr>
             <w:tcW w:type="dxa" w:w="1234"/>
             <w:shd w:fill="1F7396"/>
+            <w:vAlign w:val="center"/>
           </w:tcPr>
           <w:p>
+            <w:pPr>
+              <w:jc w:val="center"/>
+            </w:pPr>
             <w:r>
               <w:rPr>
                 <w:color w:val="FFFFFF"/>
@@ -800,8 +976,12 @@
           <w:tcPr>
             <w:tcW w:type="dxa" w:w="1234"/>
             <w:shd w:fill="FFFFFF"/>
+            <w:vAlign w:val="center"/>
           </w:tcPr>
           <w:p>
+            <w:pPr>
+              <w:jc w:val="center"/>
+            </w:pPr>
             <w:r>
               <w:rPr>
                 <w:color w:val="000000"/>
@@ -813,8 +993,12 @@
           <w:tcPr>
             <w:tcW w:type="dxa" w:w="1234"/>
             <w:shd w:fill="FFFFFF"/>
+            <w:vAlign w:val="center"/>
           </w:tcPr>
           <w:p>
+            <w:pPr>
+              <w:jc w:val="center"/>
+            </w:pPr>
             <w:r>
               <w:rPr>
                 <w:color w:val="000000"/>
@@ -826,8 +1010,12 @@
           <w:tcPr>
             <w:tcW w:type="dxa" w:w="1234"/>
             <w:shd w:fill="FFFFFF"/>
+            <w:vAlign w:val="center"/>
           </w:tcPr>
           <w:p>
+            <w:pPr>
+              <w:jc w:val="center"/>
+            </w:pPr>
             <w:r>
               <w:rPr>
                 <w:color w:val="000000"/>
@@ -839,8 +1027,12 @@
           <w:tcPr>
             <w:tcW w:type="dxa" w:w="1234"/>
             <w:shd w:fill="FFFFFF"/>
+            <w:vAlign w:val="center"/>
           </w:tcPr>
           <w:p>
+            <w:pPr>
+              <w:jc w:val="center"/>
+            </w:pPr>
             <w:r>
               <w:rPr>
                 <w:color w:val="000000"/>
@@ -852,8 +1044,12 @@
           <w:tcPr>
             <w:tcW w:type="dxa" w:w="1234"/>
             <w:shd w:fill="FFFFFF"/>
+            <w:vAlign w:val="center"/>
           </w:tcPr>
           <w:p>
+            <w:pPr>
+              <w:jc w:val="center"/>
+            </w:pPr>
             <w:r>
               <w:rPr>
                 <w:color w:val="000000"/>
@@ -867,8 +1063,12 @@
           <w:tcPr>
             <w:tcW w:type="dxa" w:w="1234"/>
             <w:shd w:fill="FFFFFF"/>
+            <w:vAlign w:val="bottom"/>
           </w:tcPr>
           <w:p>
+            <w:pPr>
+              <w:jc w:val="left"/>
+            </w:pPr>
             <w:r>
               <w:rPr>
                 <w:color w:val="000000"/>
@@ -881,8 +1081,12 @@
           <w:tcPr>
             <w:tcW w:type="dxa" w:w="1234"/>
             <w:shd w:fill="FFFFFF"/>
+            <w:vAlign w:val="center"/>
           </w:tcPr>
           <w:p>
+            <w:pPr>
+              <w:jc w:val="center"/>
+            </w:pPr>
             <w:r>
               <w:rPr>
                 <w:color w:val="000000"/>
@@ -895,8 +1099,12 @@
           <w:tcPr>
             <w:tcW w:type="dxa" w:w="1234"/>
             <w:shd w:fill="FFFFFF"/>
+            <w:vAlign w:val="center"/>
           </w:tcPr>
           <w:p>
+            <w:pPr>
+              <w:jc w:val="right"/>
+            </w:pPr>
             <w:r>
               <w:rPr>
                 <w:color w:val="000000"/>
@@ -909,8 +1117,12 @@
           <w:tcPr>
             <w:tcW w:type="dxa" w:w="1234"/>
             <w:shd w:fill="00FF00"/>
+            <w:vAlign w:val="center"/>
           </w:tcPr>
           <w:p>
+            <w:pPr>
+              <w:jc w:val="center"/>
+            </w:pPr>
             <w:r>
               <w:rPr>
                 <w:color w:val="000000"/>
@@ -923,8 +1135,12 @@
           <w:tcPr>
             <w:tcW w:type="dxa" w:w="1234"/>
             <w:shd w:fill="00FF00"/>
+            <w:vAlign w:val="center"/>
           </w:tcPr>
           <w:p>
+            <w:pPr>
+              <w:jc w:val="center"/>
+            </w:pPr>
             <w:r>
               <w:rPr>
                 <w:color w:val="000000"/>
@@ -937,8 +1153,12 @@
           <w:tcPr>
             <w:tcW w:type="dxa" w:w="1234"/>
             <w:shd w:fill="C65911"/>
+            <w:vAlign w:val="center"/>
           </w:tcPr>
           <w:p>
+            <w:pPr>
+              <w:jc w:val="center"/>
+            </w:pPr>
             <w:r>
               <w:rPr>
                 <w:color w:val="000000"/>
@@ -951,8 +1171,12 @@
           <w:tcPr>
             <w:tcW w:type="dxa" w:w="1234"/>
             <w:shd w:fill="D9D9D9"/>
+            <w:vAlign w:val="center"/>
           </w:tcPr>
           <w:p>
+            <w:pPr>
+              <w:jc w:val="center"/>
+            </w:pPr>
             <w:r>
               <w:rPr>
                 <w:color w:val="000000"/>
@@ -967,8 +1191,12 @@
           <w:tcPr>
             <w:tcW w:type="dxa" w:w="1234"/>
             <w:shd w:fill="FFFFFF"/>
+            <w:vAlign w:val="bottom"/>
           </w:tcPr>
           <w:p>
+            <w:pPr>
+              <w:jc w:val="left"/>
+            </w:pPr>
             <w:r>
               <w:rPr>
                 <w:color w:val="000000"/>
@@ -981,8 +1209,12 @@
           <w:tcPr>
             <w:tcW w:type="dxa" w:w="1234"/>
             <w:shd w:fill="FFFFFF"/>
+            <w:vAlign w:val="center"/>
           </w:tcPr>
           <w:p>
+            <w:pPr>
+              <w:jc w:val="center"/>
+            </w:pPr>
             <w:r>
               <w:rPr>
                 <w:color w:val="000000"/>
@@ -995,8 +1227,12 @@
           <w:tcPr>
             <w:tcW w:type="dxa" w:w="1234"/>
             <w:shd w:fill="FFFFFF"/>
+            <w:vAlign w:val="center"/>
           </w:tcPr>
           <w:p>
+            <w:pPr>
+              <w:jc w:val="right"/>
+            </w:pPr>
             <w:r>
               <w:rPr>
                 <w:color w:val="000000"/>
@@ -1009,8 +1245,12 @@
           <w:tcPr>
             <w:tcW w:type="dxa" w:w="1234"/>
             <w:shd w:fill="00FF00"/>
+            <w:vAlign w:val="center"/>
           </w:tcPr>
           <w:p>
+            <w:pPr>
+              <w:jc w:val="center"/>
+            </w:pPr>
             <w:r>
               <w:rPr>
                 <w:color w:val="000000"/>
@@ -1023,8 +1263,12 @@
           <w:tcPr>
             <w:tcW w:type="dxa" w:w="1234"/>
             <w:shd w:fill="00FF00"/>
+            <w:vAlign w:val="center"/>
           </w:tcPr>
           <w:p>
+            <w:pPr>
+              <w:jc w:val="center"/>
+            </w:pPr>
             <w:r>
               <w:rPr>
                 <w:color w:val="000000"/>
@@ -1037,8 +1281,12 @@
           <w:tcPr>
             <w:tcW w:type="dxa" w:w="1234"/>
             <w:shd w:fill="C65911"/>
+            <w:vAlign w:val="center"/>
           </w:tcPr>
           <w:p>
+            <w:pPr>
+              <w:jc w:val="center"/>
+            </w:pPr>
             <w:r>
               <w:rPr>
                 <w:color w:val="000000"/>
@@ -1051,8 +1299,12 @@
           <w:tcPr>
             <w:tcW w:type="dxa" w:w="1234"/>
             <w:shd w:fill="D9D9D9"/>
+            <w:vAlign w:val="center"/>
           </w:tcPr>
           <w:p>
+            <w:pPr>
+              <w:jc w:val="center"/>
+            </w:pPr>
             <w:r>
               <w:rPr>
                 <w:color w:val="000000"/>
@@ -1067,8 +1319,12 @@
           <w:tcPr>
             <w:tcW w:type="dxa" w:w="1234"/>
             <w:shd w:fill="1F7396"/>
+            <w:vAlign w:val="top"/>
           </w:tcPr>
           <w:p>
+            <w:pPr>
+              <w:jc w:val="left"/>
+            </w:pPr>
             <w:r>
               <w:rPr>
                 <w:color w:val="FFFFFF"/>
@@ -1081,8 +1337,12 @@
           <w:tcPr>
             <w:tcW w:type="dxa" w:w="1234"/>
             <w:shd w:fill="1F7396"/>
+            <w:vAlign w:val="center"/>
           </w:tcPr>
           <w:p>
+            <w:pPr>
+              <w:jc w:val="center"/>
+            </w:pPr>
             <w:r>
               <w:rPr>
                 <w:color w:val="FFFFFF"/>
@@ -1095,8 +1355,12 @@
           <w:tcPr>
             <w:tcW w:type="dxa" w:w="1234"/>
             <w:shd w:fill="FFFFFF"/>
+            <w:vAlign w:val="center"/>
           </w:tcPr>
           <w:p>
+            <w:pPr>
+              <w:jc w:val="center"/>
+            </w:pPr>
             <w:r>
               <w:rPr>
                 <w:color w:val="000000"/>
@@ -1108,8 +1372,12 @@
           <w:tcPr>
             <w:tcW w:type="dxa" w:w="1234"/>
             <w:shd w:fill="FFFFFF"/>
+            <w:vAlign w:val="center"/>
           </w:tcPr>
           <w:p>
+            <w:pPr>
+              <w:jc w:val="center"/>
+            </w:pPr>
             <w:r>
               <w:rPr>
                 <w:color w:val="000000"/>
@@ -1121,8 +1389,12 @@
           <w:tcPr>
             <w:tcW w:type="dxa" w:w="1234"/>
             <w:shd w:fill="FFFFFF"/>
+            <w:vAlign w:val="center"/>
           </w:tcPr>
           <w:p>
+            <w:pPr>
+              <w:jc w:val="center"/>
+            </w:pPr>
             <w:r>
               <w:rPr>
                 <w:color w:val="000000"/>
@@ -1134,8 +1406,12 @@
           <w:tcPr>
             <w:tcW w:type="dxa" w:w="1234"/>
             <w:shd w:fill="FFFFFF"/>
+            <w:vAlign w:val="center"/>
           </w:tcPr>
           <w:p>
+            <w:pPr>
+              <w:jc w:val="center"/>
+            </w:pPr>
             <w:r>
               <w:rPr>
                 <w:color w:val="000000"/>
@@ -1147,8 +1423,12 @@
           <w:tcPr>
             <w:tcW w:type="dxa" w:w="1234"/>
             <w:shd w:fill="FFFFFF"/>
+            <w:vAlign w:val="center"/>
           </w:tcPr>
           <w:p>
+            <w:pPr>
+              <w:jc w:val="center"/>
+            </w:pPr>
             <w:r>
               <w:rPr>
                 <w:color w:val="000000"/>
@@ -1162,8 +1442,12 @@
           <w:tcPr>
             <w:tcW w:type="dxa" w:w="1234"/>
             <w:shd w:fill="FFFFFF"/>
+            <w:vAlign w:val="bottom"/>
           </w:tcPr>
           <w:p>
+            <w:pPr>
+              <w:jc w:val="left"/>
+            </w:pPr>
             <w:r>
               <w:rPr>
                 <w:color w:val="000000"/>
@@ -1176,8 +1460,12 @@
           <w:tcPr>
             <w:tcW w:type="dxa" w:w="1234"/>
             <w:shd w:fill="FFFFFF"/>
+            <w:vAlign w:val="center"/>
           </w:tcPr>
           <w:p>
+            <w:pPr>
+              <w:jc w:val="center"/>
+            </w:pPr>
             <w:r>
               <w:rPr>
                 <w:color w:val="000000"/>
@@ -1190,8 +1478,12 @@
           <w:tcPr>
             <w:tcW w:type="dxa" w:w="1234"/>
             <w:shd w:fill="FFFFFF"/>
+            <w:vAlign w:val="center"/>
           </w:tcPr>
           <w:p>
+            <w:pPr>
+              <w:jc w:val="right"/>
+            </w:pPr>
             <w:r>
               <w:rPr>
                 <w:color w:val="000000"/>
@@ -1204,8 +1496,12 @@
           <w:tcPr>
             <w:tcW w:type="dxa" w:w="1234"/>
             <w:shd w:fill="FFFF00"/>
+            <w:vAlign w:val="center"/>
           </w:tcPr>
           <w:p>
+            <w:pPr>
+              <w:jc w:val="center"/>
+            </w:pPr>
             <w:r>
               <w:rPr>
                 <w:color w:val="000000"/>
@@ -1218,8 +1514,12 @@
           <w:tcPr>
             <w:tcW w:type="dxa" w:w="1234"/>
             <w:shd w:fill="FFFF00"/>
+            <w:vAlign w:val="center"/>
           </w:tcPr>
           <w:p>
+            <w:pPr>
+              <w:jc w:val="center"/>
+            </w:pPr>
             <w:r>
               <w:rPr>
                 <w:color w:val="000000"/>
@@ -1232,8 +1532,12 @@
           <w:tcPr>
             <w:tcW w:type="dxa" w:w="1234"/>
             <w:shd w:fill="C65911"/>
+            <w:vAlign w:val="center"/>
           </w:tcPr>
           <w:p>
+            <w:pPr>
+              <w:jc w:val="center"/>
+            </w:pPr>
             <w:r>
               <w:rPr>
                 <w:color w:val="000000"/>
@@ -1246,8 +1550,12 @@
           <w:tcPr>
             <w:tcW w:type="dxa" w:w="1234"/>
             <w:shd w:fill="FFFF00"/>
+            <w:vAlign w:val="center"/>
           </w:tcPr>
           <w:p>
+            <w:pPr>
+              <w:jc w:val="center"/>
+            </w:pPr>
             <w:r>
               <w:rPr>
                 <w:color w:val="000000"/>
@@ -1262,8 +1570,12 @@
           <w:tcPr>
             <w:tcW w:type="dxa" w:w="1234"/>
             <w:shd w:fill="FFFFFF"/>
+            <w:vAlign w:val="bottom"/>
           </w:tcPr>
           <w:p>
+            <w:pPr>
+              <w:jc w:val="left"/>
+            </w:pPr>
             <w:r>
               <w:rPr>
                 <w:color w:val="000000"/>
@@ -1276,8 +1588,12 @@
           <w:tcPr>
             <w:tcW w:type="dxa" w:w="1234"/>
             <w:shd w:fill="FFFFFF"/>
+            <w:vAlign w:val="center"/>
           </w:tcPr>
           <w:p>
+            <w:pPr>
+              <w:jc w:val="center"/>
+            </w:pPr>
             <w:r>
               <w:rPr>
                 <w:color w:val="000000"/>
@@ -1290,8 +1606,12 @@
           <w:tcPr>
             <w:tcW w:type="dxa" w:w="1234"/>
             <w:shd w:fill="FFFFFF"/>
+            <w:vAlign w:val="center"/>
           </w:tcPr>
           <w:p>
+            <w:pPr>
+              <w:jc w:val="right"/>
+            </w:pPr>
             <w:r>
               <w:rPr>
                 <w:color w:val="000000"/>
@@ -1304,8 +1624,12 @@
           <w:tcPr>
             <w:tcW w:type="dxa" w:w="1234"/>
             <w:shd w:fill="00FF00"/>
+            <w:vAlign w:val="center"/>
           </w:tcPr>
           <w:p>
+            <w:pPr>
+              <w:jc w:val="center"/>
+            </w:pPr>
             <w:r>
               <w:rPr>
                 <w:color w:val="000000"/>
@@ -1318,8 +1642,12 @@
           <w:tcPr>
             <w:tcW w:type="dxa" w:w="1234"/>
             <w:shd w:fill="C65911"/>
+            <w:vAlign w:val="center"/>
           </w:tcPr>
           <w:p>
+            <w:pPr>
+              <w:jc w:val="center"/>
+            </w:pPr>
             <w:r>
               <w:rPr>
                 <w:color w:val="000000"/>
@@ -1332,8 +1660,12 @@
           <w:tcPr>
             <w:tcW w:type="dxa" w:w="1234"/>
             <w:shd w:fill="C65911"/>
+            <w:vAlign w:val="center"/>
           </w:tcPr>
           <w:p>
+            <w:pPr>
+              <w:jc w:val="center"/>
+            </w:pPr>
             <w:r>
               <w:rPr>
                 <w:color w:val="000000"/>
@@ -1346,8 +1678,12 @@
           <w:tcPr>
             <w:tcW w:type="dxa" w:w="1234"/>
             <w:shd w:fill="00FF00"/>
+            <w:vAlign w:val="center"/>
           </w:tcPr>
           <w:p>
+            <w:pPr>
+              <w:jc w:val="center"/>
+            </w:pPr>
             <w:r>
               <w:rPr>
                 <w:color w:val="000000"/>
@@ -1362,8 +1698,12 @@
           <w:tcPr>
             <w:tcW w:type="dxa" w:w="1234"/>
             <w:shd w:fill="1F7396"/>
+            <w:vAlign w:val="top"/>
           </w:tcPr>
           <w:p>
+            <w:pPr>
+              <w:jc w:val="left"/>
+            </w:pPr>
             <w:r>
               <w:rPr>
                 <w:color w:val="FFFFFF"/>
@@ -1376,8 +1716,12 @@
           <w:tcPr>
             <w:tcW w:type="dxa" w:w="1234"/>
             <w:shd w:fill="1F7396"/>
+            <w:vAlign w:val="center"/>
           </w:tcPr>
           <w:p>
+            <w:pPr>
+              <w:jc w:val="center"/>
+            </w:pPr>
             <w:r>
               <w:rPr>
                 <w:color w:val="FFFFFF"/>
@@ -1390,8 +1734,12 @@
           <w:tcPr>
             <w:tcW w:type="dxa" w:w="1234"/>
             <w:shd w:fill="FFFFFF"/>
+            <w:vAlign w:val="center"/>
           </w:tcPr>
           <w:p>
+            <w:pPr>
+              <w:jc w:val="center"/>
+            </w:pPr>
             <w:r>
               <w:rPr>
                 <w:color w:val="000000"/>
@@ -1403,8 +1751,12 @@
           <w:tcPr>
             <w:tcW w:type="dxa" w:w="1234"/>
             <w:shd w:fill="FFFFFF"/>
+            <w:vAlign w:val="center"/>
           </w:tcPr>
           <w:p>
+            <w:pPr>
+              <w:jc w:val="center"/>
+            </w:pPr>
             <w:r>
               <w:rPr>
                 <w:color w:val="000000"/>
@@ -1416,8 +1768,12 @@
           <w:tcPr>
             <w:tcW w:type="dxa" w:w="1234"/>
             <w:shd w:fill="FFFFFF"/>
+            <w:vAlign w:val="center"/>
           </w:tcPr>
           <w:p>
+            <w:pPr>
+              <w:jc w:val="center"/>
+            </w:pPr>
             <w:r>
               <w:rPr>
                 <w:color w:val="000000"/>
@@ -1429,8 +1785,12 @@
           <w:tcPr>
             <w:tcW w:type="dxa" w:w="1234"/>
             <w:shd w:fill="FFFFFF"/>
+            <w:vAlign w:val="center"/>
           </w:tcPr>
           <w:p>
+            <w:pPr>
+              <w:jc w:val="center"/>
+            </w:pPr>
             <w:r>
               <w:rPr>
                 <w:color w:val="000000"/>
@@ -1442,8 +1802,12 @@
           <w:tcPr>
             <w:tcW w:type="dxa" w:w="1234"/>
             <w:shd w:fill="FFFFFF"/>
+            <w:vAlign w:val="center"/>
           </w:tcPr>
           <w:p>
+            <w:pPr>
+              <w:jc w:val="center"/>
+            </w:pPr>
             <w:r>
               <w:rPr>
                 <w:color w:val="000000"/>
@@ -1457,8 +1821,12 @@
           <w:tcPr>
             <w:tcW w:type="dxa" w:w="1234"/>
             <w:shd w:fill="FFFFFF"/>
+            <w:vAlign w:val="bottom"/>
           </w:tcPr>
           <w:p>
+            <w:pPr>
+              <w:jc w:val="left"/>
+            </w:pPr>
             <w:r>
               <w:rPr>
                 <w:color w:val="000000"/>
@@ -1471,8 +1839,12 @@
           <w:tcPr>
             <w:tcW w:type="dxa" w:w="1234"/>
             <w:shd w:fill="FFFFFF"/>
+            <w:vAlign w:val="center"/>
           </w:tcPr>
           <w:p>
+            <w:pPr>
+              <w:jc w:val="center"/>
+            </w:pPr>
             <w:r>
               <w:rPr>
                 <w:color w:val="000000"/>
@@ -1485,8 +1857,12 @@
           <w:tcPr>
             <w:tcW w:type="dxa" w:w="1234"/>
             <w:shd w:fill="FFFFFF"/>
+            <w:vAlign w:val="center"/>
           </w:tcPr>
           <w:p>
+            <w:pPr>
+              <w:jc w:val="right"/>
+            </w:pPr>
             <w:r>
               <w:rPr>
                 <w:color w:val="000000"/>
@@ -1499,8 +1875,12 @@
           <w:tcPr>
             <w:tcW w:type="dxa" w:w="1234"/>
             <w:shd w:fill="FFFF00"/>
+            <w:vAlign w:val="center"/>
           </w:tcPr>
           <w:p>
+            <w:pPr>
+              <w:jc w:val="center"/>
+            </w:pPr>
             <w:r>
               <w:rPr>
                 <w:color w:val="000000"/>
@@ -1513,8 +1893,12 @@
           <w:tcPr>
             <w:tcW w:type="dxa" w:w="1234"/>
             <w:shd w:fill="FFFF00"/>
+            <w:vAlign w:val="center"/>
           </w:tcPr>
           <w:p>
+            <w:pPr>
+              <w:jc w:val="center"/>
+            </w:pPr>
             <w:r>
               <w:rPr>
                 <w:color w:val="000000"/>
@@ -1527,8 +1911,12 @@
           <w:tcPr>
             <w:tcW w:type="dxa" w:w="1234"/>
             <w:shd w:fill="C65911"/>
+            <w:vAlign w:val="center"/>
           </w:tcPr>
           <w:p>
+            <w:pPr>
+              <w:jc w:val="center"/>
+            </w:pPr>
             <w:r>
               <w:rPr>
                 <w:color w:val="000000"/>
@@ -1541,8 +1929,12 @@
           <w:tcPr>
             <w:tcW w:type="dxa" w:w="1234"/>
             <w:shd w:fill="C65911"/>
+            <w:vAlign w:val="center"/>
           </w:tcPr>
           <w:p>
+            <w:pPr>
+              <w:jc w:val="center"/>
+            </w:pPr>
             <w:r>
               <w:rPr>
                 <w:color w:val="000000"/>
@@ -1557,8 +1949,12 @@
           <w:tcPr>
             <w:tcW w:type="dxa" w:w="1234"/>
             <w:shd w:fill="FFFFFF"/>
+            <w:vAlign w:val="bottom"/>
           </w:tcPr>
           <w:p>
+            <w:pPr>
+              <w:jc w:val="left"/>
+            </w:pPr>
             <w:r>
               <w:rPr>
                 <w:color w:val="000000"/>
@@ -1571,8 +1967,12 @@
           <w:tcPr>
             <w:tcW w:type="dxa" w:w="1234"/>
             <w:shd w:fill="FFFFFF"/>
+            <w:vAlign w:val="center"/>
           </w:tcPr>
           <w:p>
+            <w:pPr>
+              <w:jc w:val="center"/>
+            </w:pPr>
             <w:r>
               <w:rPr>
                 <w:color w:val="000000"/>
@@ -1585,8 +1985,12 @@
           <w:tcPr>
             <w:tcW w:type="dxa" w:w="1234"/>
             <w:shd w:fill="FFFFFF"/>
+            <w:vAlign w:val="center"/>
           </w:tcPr>
           <w:p>
+            <w:pPr>
+              <w:jc w:val="right"/>
+            </w:pPr>
             <w:r>
               <w:rPr>
                 <w:color w:val="000000"/>
@@ -1599,8 +2003,12 @@
           <w:tcPr>
             <w:tcW w:type="dxa" w:w="1234"/>
             <w:shd w:fill="00FF00"/>
+            <w:vAlign w:val="center"/>
           </w:tcPr>
           <w:p>
+            <w:pPr>
+              <w:jc w:val="center"/>
+            </w:pPr>
             <w:r>
               <w:rPr>
                 <w:color w:val="000000"/>
@@ -1613,8 +2021,12 @@
           <w:tcPr>
             <w:tcW w:type="dxa" w:w="1234"/>
             <w:shd w:fill="C65911"/>
+            <w:vAlign w:val="center"/>
           </w:tcPr>
           <w:p>
+            <w:pPr>
+              <w:jc w:val="center"/>
+            </w:pPr>
             <w:r>
               <w:rPr>
                 <w:color w:val="000000"/>
@@ -1627,8 +2039,12 @@
           <w:tcPr>
             <w:tcW w:type="dxa" w:w="1234"/>
             <w:shd w:fill="C65911"/>
+            <w:vAlign w:val="center"/>
           </w:tcPr>
           <w:p>
+            <w:pPr>
+              <w:jc w:val="center"/>
+            </w:pPr>
             <w:r>
               <w:rPr>
                 <w:color w:val="000000"/>
@@ -1641,8 +2057,12 @@
           <w:tcPr>
             <w:tcW w:type="dxa" w:w="1234"/>
             <w:shd w:fill="C65911"/>
+            <w:vAlign w:val="center"/>
           </w:tcPr>
           <w:p>
+            <w:pPr>
+              <w:jc w:val="center"/>
+            </w:pPr>
             <w:r>
               <w:rPr>
                 <w:color w:val="000000"/>

</xml_diff>

<commit_message>
#239: - added hyperlink feature to the reports - added add_hyperlink to interface - added hyperlinks to hello_world report case
</commit_message>
<xml_diff>
--- a/tests/build_tests/color_tables/expected/build_tests-color_tables-Report-Word.docx
+++ b/tests/build_tests/color_tables/expected/build_tests-color_tables-Report-Word.docx
@@ -11,7 +11,7 @@
         <w:br/>
         <w:t>root</w:t>
         <w:br/>
-        <w:t>2021-02-18</w:t>
+        <w:t>2021-03-03</w:t>
       </w:r>
     </w:p>
     <w:p>
@@ -40,7 +40,7 @@
     </w:p>
     <w:p>
       <w:r>
-        <w:t>This document was generated on 2021-02-18, 16:16:39 with the Automatic Report Generator (ARG) version "develop" on the Linux system runner-ed2dce3a-project-18732201-concurrent-0.</w:t>
+        <w:t>This document was generated on 2021-03-03, 13:45:53 with the Automatic Report Generator (ARG) version "1.1.4" on the Linux system runner-z3wu8uu--project-18732201-concurrent-0.</w:t>
       </w:r>
     </w:p>
     <w:p>
@@ -59,7 +59,7 @@
     <w:p>
       <w:r>
         <w:fldChar w:fldCharType="begin"/>
-        <w:instrText xml:space="preserve">TOC \o 1-3 \h \z \u</w:instrText>
+        <w:instrText xml:space="preserve">TOC \o 1-4 \h \z \u</w:instrText>
         <w:fldChar w:fldCharType="separate">
           <w:t>Right-click to update field.</w:t>
         </w:fldChar>
@@ -177,8 +177,12 @@
           <w:tcPr>
             <w:tcW w:type="dxa" w:w="1234"/>
             <w:shd w:fill="043865"/>
+            <w:vAlign w:val="center"/>
           </w:tcPr>
           <w:p>
+            <w:pPr>
+              <w:jc w:val="left"/>
+            </w:pPr>
             <w:r>
               <w:rPr>
                 <w:color w:val="FFFFFF"/>
@@ -191,8 +195,12 @@
           <w:tcPr>
             <w:tcW w:type="dxa" w:w="1234"/>
             <w:shd w:fill="043865"/>
+            <w:vAlign w:val="center"/>
           </w:tcPr>
           <w:p>
+            <w:pPr>
+              <w:jc w:val="right"/>
+            </w:pPr>
             <w:r>
               <w:rPr>
                 <w:color w:val="FFFFFF"/>
@@ -205,8 +213,12 @@
           <w:tcPr>
             <w:tcW w:type="dxa" w:w="1234"/>
             <w:shd w:fill="043865"/>
+            <w:vAlign w:val="center"/>
           </w:tcPr>
           <w:p>
+            <w:pPr>
+              <w:jc w:val="center"/>
+            </w:pPr>
             <w:r>
               <w:rPr>
                 <w:color w:val="FFFFFF"/>
@@ -219,8 +231,12 @@
           <w:tcPr>
             <w:tcW w:type="dxa" w:w="1234"/>
             <w:shd w:fill="043865"/>
+            <w:vAlign w:val="center"/>
           </w:tcPr>
           <w:p>
+            <w:pPr>
+              <w:jc w:val="center"/>
+            </w:pPr>
             <w:r>
               <w:rPr>
                 <w:color w:val="FFFFFF"/>
@@ -233,8 +249,12 @@
           <w:tcPr>
             <w:tcW w:type="dxa" w:w="1234"/>
             <w:shd w:fill="043865"/>
+            <w:vAlign w:val="center"/>
           </w:tcPr>
           <w:p>
+            <w:pPr>
+              <w:jc w:val="center"/>
+            </w:pPr>
             <w:r>
               <w:rPr>
                 <w:color w:val="FFFFFF"/>
@@ -247,8 +267,12 @@
           <w:tcPr>
             <w:tcW w:type="dxa" w:w="1234"/>
             <w:shd w:fill="043865"/>
+            <w:vAlign w:val="center"/>
           </w:tcPr>
           <w:p>
+            <w:pPr>
+              <w:jc w:val="center"/>
+            </w:pPr>
             <w:r>
               <w:rPr>
                 <w:color w:val="FFFFFF"/>
@@ -261,8 +285,12 @@
           <w:tcPr>
             <w:tcW w:type="dxa" w:w="1234"/>
             <w:shd w:fill="043865"/>
+            <w:vAlign w:val="center"/>
           </w:tcPr>
           <w:p>
+            <w:pPr>
+              <w:jc w:val="center"/>
+            </w:pPr>
             <w:r>
               <w:rPr>
                 <w:color w:val="FFFFFF"/>
@@ -277,8 +305,12 @@
           <w:tcPr>
             <w:tcW w:type="dxa" w:w="1234"/>
             <w:shd w:fill="1F7396"/>
+            <w:vAlign w:val="top"/>
           </w:tcPr>
           <w:p>
+            <w:pPr>
+              <w:jc w:val="left"/>
+            </w:pPr>
             <w:r>
               <w:rPr>
                 <w:color w:val="FFFFFF"/>
@@ -291,8 +323,12 @@
           <w:tcPr>
             <w:tcW w:type="dxa" w:w="1234"/>
             <w:shd w:fill="1F7396"/>
+            <w:vAlign w:val="center"/>
           </w:tcPr>
           <w:p>
+            <w:pPr>
+              <w:jc w:val="center"/>
+            </w:pPr>
             <w:r>
               <w:rPr>
                 <w:color w:val="FFFFFF"/>
@@ -305,8 +341,12 @@
           <w:tcPr>
             <w:tcW w:type="dxa" w:w="1234"/>
             <w:shd w:fill="1F7396"/>
+            <w:vAlign w:val="center"/>
           </w:tcPr>
           <w:p>
+            <w:pPr>
+              <w:jc w:val="center"/>
+            </w:pPr>
             <w:r>
               <w:rPr>
                 <w:color w:val="000000"/>
@@ -318,8 +358,12 @@
           <w:tcPr>
             <w:tcW w:type="dxa" w:w="1234"/>
             <w:shd w:fill="1F7396"/>
+            <w:vAlign w:val="center"/>
           </w:tcPr>
           <w:p>
+            <w:pPr>
+              <w:jc w:val="center"/>
+            </w:pPr>
             <w:r>
               <w:rPr>
                 <w:color w:val="000000"/>
@@ -331,8 +375,12 @@
           <w:tcPr>
             <w:tcW w:type="dxa" w:w="1234"/>
             <w:shd w:fill="1F7396"/>
+            <w:vAlign w:val="center"/>
           </w:tcPr>
           <w:p>
+            <w:pPr>
+              <w:jc w:val="center"/>
+            </w:pPr>
             <w:r>
               <w:rPr>
                 <w:color w:val="000000"/>
@@ -344,8 +392,12 @@
           <w:tcPr>
             <w:tcW w:type="dxa" w:w="1234"/>
             <w:shd w:fill="1F7396"/>
+            <w:vAlign w:val="center"/>
           </w:tcPr>
           <w:p>
+            <w:pPr>
+              <w:jc w:val="center"/>
+            </w:pPr>
             <w:r>
               <w:rPr>
                 <w:color w:val="000000"/>
@@ -357,8 +409,12 @@
           <w:tcPr>
             <w:tcW w:type="dxa" w:w="1234"/>
             <w:shd w:fill="1F7396"/>
+            <w:vAlign w:val="center"/>
           </w:tcPr>
           <w:p>
+            <w:pPr>
+              <w:jc w:val="center"/>
+            </w:pPr>
             <w:r>
               <w:rPr>
                 <w:color w:val="000000"/>
@@ -372,8 +428,12 @@
           <w:tcPr>
             <w:tcW w:type="dxa" w:w="1234"/>
             <w:shd w:fill="FFFFFF"/>
+            <w:vAlign w:val="bottom"/>
           </w:tcPr>
           <w:p>
+            <w:pPr>
+              <w:jc w:val="left"/>
+            </w:pPr>
             <w:r>
               <w:rPr>
                 <w:color w:val="000000"/>
@@ -386,8 +446,12 @@
           <w:tcPr>
             <w:tcW w:type="dxa" w:w="1234"/>
             <w:shd w:fill="FFFFFF"/>
+            <w:vAlign w:val="center"/>
           </w:tcPr>
           <w:p>
+            <w:pPr>
+              <w:jc w:val="center"/>
+            </w:pPr>
             <w:r>
               <w:rPr>
                 <w:color w:val="000000"/>
@@ -400,8 +464,12 @@
           <w:tcPr>
             <w:tcW w:type="dxa" w:w="1234"/>
             <w:shd w:fill="FFFFFF"/>
+            <w:vAlign w:val="center"/>
           </w:tcPr>
           <w:p>
+            <w:pPr>
+              <w:jc w:val="right"/>
+            </w:pPr>
             <w:r>
               <w:rPr>
                 <w:color w:val="000000"/>
@@ -414,8 +482,12 @@
           <w:tcPr>
             <w:tcW w:type="dxa" w:w="1234"/>
             <w:shd w:fill="00FF00"/>
+            <w:vAlign w:val="center"/>
           </w:tcPr>
           <w:p>
+            <w:pPr>
+              <w:jc w:val="center"/>
+            </w:pPr>
             <w:r>
               <w:rPr>
                 <w:color w:val="000000"/>
@@ -428,8 +500,12 @@
           <w:tcPr>
             <w:tcW w:type="dxa" w:w="1234"/>
             <w:shd w:fill="00FF00"/>
+            <w:vAlign w:val="center"/>
           </w:tcPr>
           <w:p>
+            <w:pPr>
+              <w:jc w:val="center"/>
+            </w:pPr>
             <w:r>
               <w:rPr>
                 <w:color w:val="000000"/>
@@ -442,8 +518,12 @@
           <w:tcPr>
             <w:tcW w:type="dxa" w:w="1234"/>
             <w:shd w:fill="C65911"/>
+            <w:vAlign w:val="center"/>
           </w:tcPr>
           <w:p>
+            <w:pPr>
+              <w:jc w:val="center"/>
+            </w:pPr>
             <w:r>
               <w:rPr>
                 <w:color w:val="000000"/>
@@ -456,8 +536,12 @@
           <w:tcPr>
             <w:tcW w:type="dxa" w:w="1234"/>
             <w:shd w:fill="00FF00"/>
+            <w:vAlign w:val="center"/>
           </w:tcPr>
           <w:p>
+            <w:pPr>
+              <w:jc w:val="center"/>
+            </w:pPr>
             <w:r>
               <w:rPr>
                 <w:color w:val="000000"/>
@@ -472,8 +556,12 @@
           <w:tcPr>
             <w:tcW w:type="dxa" w:w="1234"/>
             <w:shd w:fill="FFFFFF"/>
+            <w:vAlign w:val="bottom"/>
           </w:tcPr>
           <w:p>
+            <w:pPr>
+              <w:jc w:val="left"/>
+            </w:pPr>
             <w:r>
               <w:rPr>
                 <w:color w:val="000000"/>
@@ -486,8 +574,12 @@
           <w:tcPr>
             <w:tcW w:type="dxa" w:w="1234"/>
             <w:shd w:fill="FFFFFF"/>
+            <w:vAlign w:val="center"/>
           </w:tcPr>
           <w:p>
+            <w:pPr>
+              <w:jc w:val="center"/>
+            </w:pPr>
             <w:r>
               <w:rPr>
                 <w:color w:val="000000"/>
@@ -500,8 +592,12 @@
           <w:tcPr>
             <w:tcW w:type="dxa" w:w="1234"/>
             <w:shd w:fill="FFFFFF"/>
+            <w:vAlign w:val="center"/>
           </w:tcPr>
           <w:p>
+            <w:pPr>
+              <w:jc w:val="right"/>
+            </w:pPr>
             <w:r>
               <w:rPr>
                 <w:color w:val="000000"/>
@@ -514,8 +610,12 @@
           <w:tcPr>
             <w:tcW w:type="dxa" w:w="1234"/>
             <w:shd w:fill="00FF00"/>
+            <w:vAlign w:val="center"/>
           </w:tcPr>
           <w:p>
+            <w:pPr>
+              <w:jc w:val="center"/>
+            </w:pPr>
             <w:r>
               <w:rPr>
                 <w:color w:val="000000"/>
@@ -528,8 +628,12 @@
           <w:tcPr>
             <w:tcW w:type="dxa" w:w="1234"/>
             <w:shd w:fill="00FF00"/>
+            <w:vAlign w:val="center"/>
           </w:tcPr>
           <w:p>
+            <w:pPr>
+              <w:jc w:val="center"/>
+            </w:pPr>
             <w:r>
               <w:rPr>
                 <w:color w:val="000000"/>
@@ -542,8 +646,12 @@
           <w:tcPr>
             <w:tcW w:type="dxa" w:w="1234"/>
             <w:shd w:fill="C65911"/>
+            <w:vAlign w:val="center"/>
           </w:tcPr>
           <w:p>
+            <w:pPr>
+              <w:jc w:val="center"/>
+            </w:pPr>
             <w:r>
               <w:rPr>
                 <w:color w:val="000000"/>
@@ -556,8 +664,12 @@
           <w:tcPr>
             <w:tcW w:type="dxa" w:w="1234"/>
             <w:shd w:fill="00FF00"/>
+            <w:vAlign w:val="center"/>
           </w:tcPr>
           <w:p>
+            <w:pPr>
+              <w:jc w:val="center"/>
+            </w:pPr>
             <w:r>
               <w:rPr>
                 <w:color w:val="000000"/>
@@ -572,8 +684,12 @@
           <w:tcPr>
             <w:tcW w:type="dxa" w:w="1234"/>
             <w:shd w:fill="FFFFFF"/>
+            <w:vAlign w:val="bottom"/>
           </w:tcPr>
           <w:p>
+            <w:pPr>
+              <w:jc w:val="left"/>
+            </w:pPr>
             <w:r>
               <w:rPr>
                 <w:color w:val="000000"/>
@@ -586,8 +702,12 @@
           <w:tcPr>
             <w:tcW w:type="dxa" w:w="1234"/>
             <w:shd w:fill="FFFFFF"/>
+            <w:vAlign w:val="center"/>
           </w:tcPr>
           <w:p>
+            <w:pPr>
+              <w:jc w:val="center"/>
+            </w:pPr>
             <w:r>
               <w:rPr>
                 <w:color w:val="000000"/>
@@ -600,8 +720,12 @@
           <w:tcPr>
             <w:tcW w:type="dxa" w:w="1234"/>
             <w:shd w:fill="FFFFFF"/>
+            <w:vAlign w:val="center"/>
           </w:tcPr>
           <w:p>
+            <w:pPr>
+              <w:jc w:val="right"/>
+            </w:pPr>
             <w:r>
               <w:rPr>
                 <w:color w:val="000000"/>
@@ -614,8 +738,12 @@
           <w:tcPr>
             <w:tcW w:type="dxa" w:w="1234"/>
             <w:shd w:fill="00FF00"/>
+            <w:vAlign w:val="center"/>
           </w:tcPr>
           <w:p>
+            <w:pPr>
+              <w:jc w:val="center"/>
+            </w:pPr>
             <w:r>
               <w:rPr>
                 <w:color w:val="000000"/>
@@ -628,8 +756,12 @@
           <w:tcPr>
             <w:tcW w:type="dxa" w:w="1234"/>
             <w:shd w:fill="00FF00"/>
+            <w:vAlign w:val="center"/>
           </w:tcPr>
           <w:p>
+            <w:pPr>
+              <w:jc w:val="center"/>
+            </w:pPr>
             <w:r>
               <w:rPr>
                 <w:color w:val="000000"/>
@@ -642,8 +774,12 @@
           <w:tcPr>
             <w:tcW w:type="dxa" w:w="1234"/>
             <w:shd w:fill="C65911"/>
+            <w:vAlign w:val="center"/>
           </w:tcPr>
           <w:p>
+            <w:pPr>
+              <w:jc w:val="center"/>
+            </w:pPr>
             <w:r>
               <w:rPr>
                 <w:color w:val="000000"/>
@@ -656,8 +792,12 @@
           <w:tcPr>
             <w:tcW w:type="dxa" w:w="1234"/>
             <w:shd w:fill="00FF00"/>
+            <w:vAlign w:val="center"/>
           </w:tcPr>
           <w:p>
+            <w:pPr>
+              <w:jc w:val="center"/>
+            </w:pPr>
             <w:r>
               <w:rPr>
                 <w:color w:val="000000"/>
@@ -672,8 +812,12 @@
           <w:tcPr>
             <w:tcW w:type="dxa" w:w="1234"/>
             <w:shd w:fill="FFFFFF"/>
+            <w:vAlign w:val="bottom"/>
           </w:tcPr>
           <w:p>
+            <w:pPr>
+              <w:jc w:val="left"/>
+            </w:pPr>
             <w:r>
               <w:rPr>
                 <w:color w:val="000000"/>
@@ -686,8 +830,12 @@
           <w:tcPr>
             <w:tcW w:type="dxa" w:w="1234"/>
             <w:shd w:fill="FFFFFF"/>
+            <w:vAlign w:val="center"/>
           </w:tcPr>
           <w:p>
+            <w:pPr>
+              <w:jc w:val="center"/>
+            </w:pPr>
             <w:r>
               <w:rPr>
                 <w:color w:val="000000"/>
@@ -700,8 +848,12 @@
           <w:tcPr>
             <w:tcW w:type="dxa" w:w="1234"/>
             <w:shd w:fill="FFFFFF"/>
+            <w:vAlign w:val="center"/>
           </w:tcPr>
           <w:p>
+            <w:pPr>
+              <w:jc w:val="right"/>
+            </w:pPr>
             <w:r>
               <w:rPr>
                 <w:color w:val="000000"/>
@@ -714,8 +866,12 @@
           <w:tcPr>
             <w:tcW w:type="dxa" w:w="1234"/>
             <w:shd w:fill="00FF00"/>
+            <w:vAlign w:val="center"/>
           </w:tcPr>
           <w:p>
+            <w:pPr>
+              <w:jc w:val="center"/>
+            </w:pPr>
             <w:r>
               <w:rPr>
                 <w:color w:val="000000"/>
@@ -728,8 +884,12 @@
           <w:tcPr>
             <w:tcW w:type="dxa" w:w="1234"/>
             <w:shd w:fill="00FF00"/>
+            <w:vAlign w:val="center"/>
           </w:tcPr>
           <w:p>
+            <w:pPr>
+              <w:jc w:val="center"/>
+            </w:pPr>
             <w:r>
               <w:rPr>
                 <w:color w:val="000000"/>
@@ -742,8 +902,12 @@
           <w:tcPr>
             <w:tcW w:type="dxa" w:w="1234"/>
             <w:shd w:fill="C65911"/>
+            <w:vAlign w:val="center"/>
           </w:tcPr>
           <w:p>
+            <w:pPr>
+              <w:jc w:val="center"/>
+            </w:pPr>
             <w:r>
               <w:rPr>
                 <w:color w:val="000000"/>
@@ -756,8 +920,12 @@
           <w:tcPr>
             <w:tcW w:type="dxa" w:w="1234"/>
             <w:shd w:fill="C65911"/>
+            <w:vAlign w:val="center"/>
           </w:tcPr>
           <w:p>
+            <w:pPr>
+              <w:jc w:val="center"/>
+            </w:pPr>
             <w:r>
               <w:rPr>
                 <w:color w:val="000000"/>
@@ -772,8 +940,12 @@
           <w:tcPr>
             <w:tcW w:type="dxa" w:w="1234"/>
             <w:shd w:fill="1F7396"/>
+            <w:vAlign w:val="top"/>
           </w:tcPr>
           <w:p>
+            <w:pPr>
+              <w:jc w:val="left"/>
+            </w:pPr>
             <w:r>
               <w:rPr>
                 <w:color w:val="FFFFFF"/>
@@ -786,8 +958,12 @@
           <w:tcPr>
             <w:tcW w:type="dxa" w:w="1234"/>
             <w:shd w:fill="1F7396"/>
+            <w:vAlign w:val="center"/>
           </w:tcPr>
           <w:p>
+            <w:pPr>
+              <w:jc w:val="center"/>
+            </w:pPr>
             <w:r>
               <w:rPr>
                 <w:color w:val="FFFFFF"/>
@@ -800,8 +976,12 @@
           <w:tcPr>
             <w:tcW w:type="dxa" w:w="1234"/>
             <w:shd w:fill="FFFFFF"/>
+            <w:vAlign w:val="center"/>
           </w:tcPr>
           <w:p>
+            <w:pPr>
+              <w:jc w:val="center"/>
+            </w:pPr>
             <w:r>
               <w:rPr>
                 <w:color w:val="000000"/>
@@ -813,8 +993,12 @@
           <w:tcPr>
             <w:tcW w:type="dxa" w:w="1234"/>
             <w:shd w:fill="FFFFFF"/>
+            <w:vAlign w:val="center"/>
           </w:tcPr>
           <w:p>
+            <w:pPr>
+              <w:jc w:val="center"/>
+            </w:pPr>
             <w:r>
               <w:rPr>
                 <w:color w:val="000000"/>
@@ -826,8 +1010,12 @@
           <w:tcPr>
             <w:tcW w:type="dxa" w:w="1234"/>
             <w:shd w:fill="FFFFFF"/>
+            <w:vAlign w:val="center"/>
           </w:tcPr>
           <w:p>
+            <w:pPr>
+              <w:jc w:val="center"/>
+            </w:pPr>
             <w:r>
               <w:rPr>
                 <w:color w:val="000000"/>
@@ -839,8 +1027,12 @@
           <w:tcPr>
             <w:tcW w:type="dxa" w:w="1234"/>
             <w:shd w:fill="FFFFFF"/>
+            <w:vAlign w:val="center"/>
           </w:tcPr>
           <w:p>
+            <w:pPr>
+              <w:jc w:val="center"/>
+            </w:pPr>
             <w:r>
               <w:rPr>
                 <w:color w:val="000000"/>
@@ -852,8 +1044,12 @@
           <w:tcPr>
             <w:tcW w:type="dxa" w:w="1234"/>
             <w:shd w:fill="FFFFFF"/>
+            <w:vAlign w:val="center"/>
           </w:tcPr>
           <w:p>
+            <w:pPr>
+              <w:jc w:val="center"/>
+            </w:pPr>
             <w:r>
               <w:rPr>
                 <w:color w:val="000000"/>
@@ -867,8 +1063,12 @@
           <w:tcPr>
             <w:tcW w:type="dxa" w:w="1234"/>
             <w:shd w:fill="FFFFFF"/>
+            <w:vAlign w:val="bottom"/>
           </w:tcPr>
           <w:p>
+            <w:pPr>
+              <w:jc w:val="left"/>
+            </w:pPr>
             <w:r>
               <w:rPr>
                 <w:color w:val="000000"/>
@@ -881,8 +1081,12 @@
           <w:tcPr>
             <w:tcW w:type="dxa" w:w="1234"/>
             <w:shd w:fill="FFFFFF"/>
+            <w:vAlign w:val="center"/>
           </w:tcPr>
           <w:p>
+            <w:pPr>
+              <w:jc w:val="center"/>
+            </w:pPr>
             <w:r>
               <w:rPr>
                 <w:color w:val="000000"/>
@@ -895,8 +1099,12 @@
           <w:tcPr>
             <w:tcW w:type="dxa" w:w="1234"/>
             <w:shd w:fill="FFFFFF"/>
+            <w:vAlign w:val="center"/>
           </w:tcPr>
           <w:p>
+            <w:pPr>
+              <w:jc w:val="right"/>
+            </w:pPr>
             <w:r>
               <w:rPr>
                 <w:color w:val="000000"/>
@@ -909,8 +1117,12 @@
           <w:tcPr>
             <w:tcW w:type="dxa" w:w="1234"/>
             <w:shd w:fill="00FF00"/>
+            <w:vAlign w:val="center"/>
           </w:tcPr>
           <w:p>
+            <w:pPr>
+              <w:jc w:val="center"/>
+            </w:pPr>
             <w:r>
               <w:rPr>
                 <w:color w:val="000000"/>
@@ -923,8 +1135,12 @@
           <w:tcPr>
             <w:tcW w:type="dxa" w:w="1234"/>
             <w:shd w:fill="00FF00"/>
+            <w:vAlign w:val="center"/>
           </w:tcPr>
           <w:p>
+            <w:pPr>
+              <w:jc w:val="center"/>
+            </w:pPr>
             <w:r>
               <w:rPr>
                 <w:color w:val="000000"/>
@@ -937,8 +1153,12 @@
           <w:tcPr>
             <w:tcW w:type="dxa" w:w="1234"/>
             <w:shd w:fill="C65911"/>
+            <w:vAlign w:val="center"/>
           </w:tcPr>
           <w:p>
+            <w:pPr>
+              <w:jc w:val="center"/>
+            </w:pPr>
             <w:r>
               <w:rPr>
                 <w:color w:val="000000"/>
@@ -951,8 +1171,12 @@
           <w:tcPr>
             <w:tcW w:type="dxa" w:w="1234"/>
             <w:shd w:fill="D9D9D9"/>
+            <w:vAlign w:val="center"/>
           </w:tcPr>
           <w:p>
+            <w:pPr>
+              <w:jc w:val="center"/>
+            </w:pPr>
             <w:r>
               <w:rPr>
                 <w:color w:val="000000"/>
@@ -967,8 +1191,12 @@
           <w:tcPr>
             <w:tcW w:type="dxa" w:w="1234"/>
             <w:shd w:fill="FFFFFF"/>
+            <w:vAlign w:val="bottom"/>
           </w:tcPr>
           <w:p>
+            <w:pPr>
+              <w:jc w:val="left"/>
+            </w:pPr>
             <w:r>
               <w:rPr>
                 <w:color w:val="000000"/>
@@ -981,8 +1209,12 @@
           <w:tcPr>
             <w:tcW w:type="dxa" w:w="1234"/>
             <w:shd w:fill="FFFFFF"/>
+            <w:vAlign w:val="center"/>
           </w:tcPr>
           <w:p>
+            <w:pPr>
+              <w:jc w:val="center"/>
+            </w:pPr>
             <w:r>
               <w:rPr>
                 <w:color w:val="000000"/>
@@ -995,8 +1227,12 @@
           <w:tcPr>
             <w:tcW w:type="dxa" w:w="1234"/>
             <w:shd w:fill="FFFFFF"/>
+            <w:vAlign w:val="center"/>
           </w:tcPr>
           <w:p>
+            <w:pPr>
+              <w:jc w:val="right"/>
+            </w:pPr>
             <w:r>
               <w:rPr>
                 <w:color w:val="000000"/>
@@ -1009,8 +1245,12 @@
           <w:tcPr>
             <w:tcW w:type="dxa" w:w="1234"/>
             <w:shd w:fill="00FF00"/>
+            <w:vAlign w:val="center"/>
           </w:tcPr>
           <w:p>
+            <w:pPr>
+              <w:jc w:val="center"/>
+            </w:pPr>
             <w:r>
               <w:rPr>
                 <w:color w:val="000000"/>
@@ -1023,8 +1263,12 @@
           <w:tcPr>
             <w:tcW w:type="dxa" w:w="1234"/>
             <w:shd w:fill="00FF00"/>
+            <w:vAlign w:val="center"/>
           </w:tcPr>
           <w:p>
+            <w:pPr>
+              <w:jc w:val="center"/>
+            </w:pPr>
             <w:r>
               <w:rPr>
                 <w:color w:val="000000"/>
@@ -1037,8 +1281,12 @@
           <w:tcPr>
             <w:tcW w:type="dxa" w:w="1234"/>
             <w:shd w:fill="C65911"/>
+            <w:vAlign w:val="center"/>
           </w:tcPr>
           <w:p>
+            <w:pPr>
+              <w:jc w:val="center"/>
+            </w:pPr>
             <w:r>
               <w:rPr>
                 <w:color w:val="000000"/>
@@ -1051,8 +1299,12 @@
           <w:tcPr>
             <w:tcW w:type="dxa" w:w="1234"/>
             <w:shd w:fill="D9D9D9"/>
+            <w:vAlign w:val="center"/>
           </w:tcPr>
           <w:p>
+            <w:pPr>
+              <w:jc w:val="center"/>
+            </w:pPr>
             <w:r>
               <w:rPr>
                 <w:color w:val="000000"/>
@@ -1067,8 +1319,12 @@
           <w:tcPr>
             <w:tcW w:type="dxa" w:w="1234"/>
             <w:shd w:fill="1F7396"/>
+            <w:vAlign w:val="top"/>
           </w:tcPr>
           <w:p>
+            <w:pPr>
+              <w:jc w:val="left"/>
+            </w:pPr>
             <w:r>
               <w:rPr>
                 <w:color w:val="FFFFFF"/>
@@ -1081,8 +1337,12 @@
           <w:tcPr>
             <w:tcW w:type="dxa" w:w="1234"/>
             <w:shd w:fill="1F7396"/>
+            <w:vAlign w:val="center"/>
           </w:tcPr>
           <w:p>
+            <w:pPr>
+              <w:jc w:val="center"/>
+            </w:pPr>
             <w:r>
               <w:rPr>
                 <w:color w:val="FFFFFF"/>
@@ -1095,8 +1355,12 @@
           <w:tcPr>
             <w:tcW w:type="dxa" w:w="1234"/>
             <w:shd w:fill="FFFFFF"/>
+            <w:vAlign w:val="center"/>
           </w:tcPr>
           <w:p>
+            <w:pPr>
+              <w:jc w:val="center"/>
+            </w:pPr>
             <w:r>
               <w:rPr>
                 <w:color w:val="000000"/>
@@ -1108,8 +1372,12 @@
           <w:tcPr>
             <w:tcW w:type="dxa" w:w="1234"/>
             <w:shd w:fill="FFFFFF"/>
+            <w:vAlign w:val="center"/>
           </w:tcPr>
           <w:p>
+            <w:pPr>
+              <w:jc w:val="center"/>
+            </w:pPr>
             <w:r>
               <w:rPr>
                 <w:color w:val="000000"/>
@@ -1121,8 +1389,12 @@
           <w:tcPr>
             <w:tcW w:type="dxa" w:w="1234"/>
             <w:shd w:fill="FFFFFF"/>
+            <w:vAlign w:val="center"/>
           </w:tcPr>
           <w:p>
+            <w:pPr>
+              <w:jc w:val="center"/>
+            </w:pPr>
             <w:r>
               <w:rPr>
                 <w:color w:val="000000"/>
@@ -1134,8 +1406,12 @@
           <w:tcPr>
             <w:tcW w:type="dxa" w:w="1234"/>
             <w:shd w:fill="FFFFFF"/>
+            <w:vAlign w:val="center"/>
           </w:tcPr>
           <w:p>
+            <w:pPr>
+              <w:jc w:val="center"/>
+            </w:pPr>
             <w:r>
               <w:rPr>
                 <w:color w:val="000000"/>
@@ -1147,8 +1423,12 @@
           <w:tcPr>
             <w:tcW w:type="dxa" w:w="1234"/>
             <w:shd w:fill="FFFFFF"/>
+            <w:vAlign w:val="center"/>
           </w:tcPr>
           <w:p>
+            <w:pPr>
+              <w:jc w:val="center"/>
+            </w:pPr>
             <w:r>
               <w:rPr>
                 <w:color w:val="000000"/>
@@ -1162,8 +1442,12 @@
           <w:tcPr>
             <w:tcW w:type="dxa" w:w="1234"/>
             <w:shd w:fill="FFFFFF"/>
+            <w:vAlign w:val="bottom"/>
           </w:tcPr>
           <w:p>
+            <w:pPr>
+              <w:jc w:val="left"/>
+            </w:pPr>
             <w:r>
               <w:rPr>
                 <w:color w:val="000000"/>
@@ -1176,8 +1460,12 @@
           <w:tcPr>
             <w:tcW w:type="dxa" w:w="1234"/>
             <w:shd w:fill="FFFFFF"/>
+            <w:vAlign w:val="center"/>
           </w:tcPr>
           <w:p>
+            <w:pPr>
+              <w:jc w:val="center"/>
+            </w:pPr>
             <w:r>
               <w:rPr>
                 <w:color w:val="000000"/>
@@ -1190,8 +1478,12 @@
           <w:tcPr>
             <w:tcW w:type="dxa" w:w="1234"/>
             <w:shd w:fill="FFFFFF"/>
+            <w:vAlign w:val="center"/>
           </w:tcPr>
           <w:p>
+            <w:pPr>
+              <w:jc w:val="right"/>
+            </w:pPr>
             <w:r>
               <w:rPr>
                 <w:color w:val="000000"/>
@@ -1204,8 +1496,12 @@
           <w:tcPr>
             <w:tcW w:type="dxa" w:w="1234"/>
             <w:shd w:fill="FFFF00"/>
+            <w:vAlign w:val="center"/>
           </w:tcPr>
           <w:p>
+            <w:pPr>
+              <w:jc w:val="center"/>
+            </w:pPr>
             <w:r>
               <w:rPr>
                 <w:color w:val="000000"/>
@@ -1218,8 +1514,12 @@
           <w:tcPr>
             <w:tcW w:type="dxa" w:w="1234"/>
             <w:shd w:fill="FFFF00"/>
+            <w:vAlign w:val="center"/>
           </w:tcPr>
           <w:p>
+            <w:pPr>
+              <w:jc w:val="center"/>
+            </w:pPr>
             <w:r>
               <w:rPr>
                 <w:color w:val="000000"/>
@@ -1232,8 +1532,12 @@
           <w:tcPr>
             <w:tcW w:type="dxa" w:w="1234"/>
             <w:shd w:fill="C65911"/>
+            <w:vAlign w:val="center"/>
           </w:tcPr>
           <w:p>
+            <w:pPr>
+              <w:jc w:val="center"/>
+            </w:pPr>
             <w:r>
               <w:rPr>
                 <w:color w:val="000000"/>
@@ -1246,8 +1550,12 @@
           <w:tcPr>
             <w:tcW w:type="dxa" w:w="1234"/>
             <w:shd w:fill="FFFF00"/>
+            <w:vAlign w:val="center"/>
           </w:tcPr>
           <w:p>
+            <w:pPr>
+              <w:jc w:val="center"/>
+            </w:pPr>
             <w:r>
               <w:rPr>
                 <w:color w:val="000000"/>
@@ -1262,8 +1570,12 @@
           <w:tcPr>
             <w:tcW w:type="dxa" w:w="1234"/>
             <w:shd w:fill="FFFFFF"/>
+            <w:vAlign w:val="bottom"/>
           </w:tcPr>
           <w:p>
+            <w:pPr>
+              <w:jc w:val="left"/>
+            </w:pPr>
             <w:r>
               <w:rPr>
                 <w:color w:val="000000"/>
@@ -1276,8 +1588,12 @@
           <w:tcPr>
             <w:tcW w:type="dxa" w:w="1234"/>
             <w:shd w:fill="FFFFFF"/>
+            <w:vAlign w:val="center"/>
           </w:tcPr>
           <w:p>
+            <w:pPr>
+              <w:jc w:val="center"/>
+            </w:pPr>
             <w:r>
               <w:rPr>
                 <w:color w:val="000000"/>
@@ -1290,8 +1606,12 @@
           <w:tcPr>
             <w:tcW w:type="dxa" w:w="1234"/>
             <w:shd w:fill="FFFFFF"/>
+            <w:vAlign w:val="center"/>
           </w:tcPr>
           <w:p>
+            <w:pPr>
+              <w:jc w:val="right"/>
+            </w:pPr>
             <w:r>
               <w:rPr>
                 <w:color w:val="000000"/>
@@ -1304,8 +1624,12 @@
           <w:tcPr>
             <w:tcW w:type="dxa" w:w="1234"/>
             <w:shd w:fill="00FF00"/>
+            <w:vAlign w:val="center"/>
           </w:tcPr>
           <w:p>
+            <w:pPr>
+              <w:jc w:val="center"/>
+            </w:pPr>
             <w:r>
               <w:rPr>
                 <w:color w:val="000000"/>
@@ -1318,8 +1642,12 @@
           <w:tcPr>
             <w:tcW w:type="dxa" w:w="1234"/>
             <w:shd w:fill="C65911"/>
+            <w:vAlign w:val="center"/>
           </w:tcPr>
           <w:p>
+            <w:pPr>
+              <w:jc w:val="center"/>
+            </w:pPr>
             <w:r>
               <w:rPr>
                 <w:color w:val="000000"/>
@@ -1332,8 +1660,12 @@
           <w:tcPr>
             <w:tcW w:type="dxa" w:w="1234"/>
             <w:shd w:fill="C65911"/>
+            <w:vAlign w:val="center"/>
           </w:tcPr>
           <w:p>
+            <w:pPr>
+              <w:jc w:val="center"/>
+            </w:pPr>
             <w:r>
               <w:rPr>
                 <w:color w:val="000000"/>
@@ -1346,8 +1678,12 @@
           <w:tcPr>
             <w:tcW w:type="dxa" w:w="1234"/>
             <w:shd w:fill="00FF00"/>
+            <w:vAlign w:val="center"/>
           </w:tcPr>
           <w:p>
+            <w:pPr>
+              <w:jc w:val="center"/>
+            </w:pPr>
             <w:r>
               <w:rPr>
                 <w:color w:val="000000"/>
@@ -1362,8 +1698,12 @@
           <w:tcPr>
             <w:tcW w:type="dxa" w:w="1234"/>
             <w:shd w:fill="1F7396"/>
+            <w:vAlign w:val="top"/>
           </w:tcPr>
           <w:p>
+            <w:pPr>
+              <w:jc w:val="left"/>
+            </w:pPr>
             <w:r>
               <w:rPr>
                 <w:color w:val="FFFFFF"/>
@@ -1376,8 +1716,12 @@
           <w:tcPr>
             <w:tcW w:type="dxa" w:w="1234"/>
             <w:shd w:fill="1F7396"/>
+            <w:vAlign w:val="center"/>
           </w:tcPr>
           <w:p>
+            <w:pPr>
+              <w:jc w:val="center"/>
+            </w:pPr>
             <w:r>
               <w:rPr>
                 <w:color w:val="FFFFFF"/>
@@ -1390,8 +1734,12 @@
           <w:tcPr>
             <w:tcW w:type="dxa" w:w="1234"/>
             <w:shd w:fill="FFFFFF"/>
+            <w:vAlign w:val="center"/>
           </w:tcPr>
           <w:p>
+            <w:pPr>
+              <w:jc w:val="center"/>
+            </w:pPr>
             <w:r>
               <w:rPr>
                 <w:color w:val="000000"/>
@@ -1403,8 +1751,12 @@
           <w:tcPr>
             <w:tcW w:type="dxa" w:w="1234"/>
             <w:shd w:fill="FFFFFF"/>
+            <w:vAlign w:val="center"/>
           </w:tcPr>
           <w:p>
+            <w:pPr>
+              <w:jc w:val="center"/>
+            </w:pPr>
             <w:r>
               <w:rPr>
                 <w:color w:val="000000"/>
@@ -1416,8 +1768,12 @@
           <w:tcPr>
             <w:tcW w:type="dxa" w:w="1234"/>
             <w:shd w:fill="FFFFFF"/>
+            <w:vAlign w:val="center"/>
           </w:tcPr>
           <w:p>
+            <w:pPr>
+              <w:jc w:val="center"/>
+            </w:pPr>
             <w:r>
               <w:rPr>
                 <w:color w:val="000000"/>
@@ -1429,8 +1785,12 @@
           <w:tcPr>
             <w:tcW w:type="dxa" w:w="1234"/>
             <w:shd w:fill="FFFFFF"/>
+            <w:vAlign w:val="center"/>
           </w:tcPr>
           <w:p>
+            <w:pPr>
+              <w:jc w:val="center"/>
+            </w:pPr>
             <w:r>
               <w:rPr>
                 <w:color w:val="000000"/>
@@ -1442,8 +1802,12 @@
           <w:tcPr>
             <w:tcW w:type="dxa" w:w="1234"/>
             <w:shd w:fill="FFFFFF"/>
+            <w:vAlign w:val="center"/>
           </w:tcPr>
           <w:p>
+            <w:pPr>
+              <w:jc w:val="center"/>
+            </w:pPr>
             <w:r>
               <w:rPr>
                 <w:color w:val="000000"/>
@@ -1457,8 +1821,12 @@
           <w:tcPr>
             <w:tcW w:type="dxa" w:w="1234"/>
             <w:shd w:fill="FFFFFF"/>
+            <w:vAlign w:val="bottom"/>
           </w:tcPr>
           <w:p>
+            <w:pPr>
+              <w:jc w:val="left"/>
+            </w:pPr>
             <w:r>
               <w:rPr>
                 <w:color w:val="000000"/>
@@ -1471,8 +1839,12 @@
           <w:tcPr>
             <w:tcW w:type="dxa" w:w="1234"/>
             <w:shd w:fill="FFFFFF"/>
+            <w:vAlign w:val="center"/>
           </w:tcPr>
           <w:p>
+            <w:pPr>
+              <w:jc w:val="center"/>
+            </w:pPr>
             <w:r>
               <w:rPr>
                 <w:color w:val="000000"/>
@@ -1485,8 +1857,12 @@
           <w:tcPr>
             <w:tcW w:type="dxa" w:w="1234"/>
             <w:shd w:fill="FFFFFF"/>
+            <w:vAlign w:val="center"/>
           </w:tcPr>
           <w:p>
+            <w:pPr>
+              <w:jc w:val="right"/>
+            </w:pPr>
             <w:r>
               <w:rPr>
                 <w:color w:val="000000"/>
@@ -1499,8 +1875,12 @@
           <w:tcPr>
             <w:tcW w:type="dxa" w:w="1234"/>
             <w:shd w:fill="FFFF00"/>
+            <w:vAlign w:val="center"/>
           </w:tcPr>
           <w:p>
+            <w:pPr>
+              <w:jc w:val="center"/>
+            </w:pPr>
             <w:r>
               <w:rPr>
                 <w:color w:val="000000"/>
@@ -1513,8 +1893,12 @@
           <w:tcPr>
             <w:tcW w:type="dxa" w:w="1234"/>
             <w:shd w:fill="FFFF00"/>
+            <w:vAlign w:val="center"/>
           </w:tcPr>
           <w:p>
+            <w:pPr>
+              <w:jc w:val="center"/>
+            </w:pPr>
             <w:r>
               <w:rPr>
                 <w:color w:val="000000"/>
@@ -1527,8 +1911,12 @@
           <w:tcPr>
             <w:tcW w:type="dxa" w:w="1234"/>
             <w:shd w:fill="C65911"/>
+            <w:vAlign w:val="center"/>
           </w:tcPr>
           <w:p>
+            <w:pPr>
+              <w:jc w:val="center"/>
+            </w:pPr>
             <w:r>
               <w:rPr>
                 <w:color w:val="000000"/>
@@ -1541,8 +1929,12 @@
           <w:tcPr>
             <w:tcW w:type="dxa" w:w="1234"/>
             <w:shd w:fill="C65911"/>
+            <w:vAlign w:val="center"/>
           </w:tcPr>
           <w:p>
+            <w:pPr>
+              <w:jc w:val="center"/>
+            </w:pPr>
             <w:r>
               <w:rPr>
                 <w:color w:val="000000"/>
@@ -1557,8 +1949,12 @@
           <w:tcPr>
             <w:tcW w:type="dxa" w:w="1234"/>
             <w:shd w:fill="FFFFFF"/>
+            <w:vAlign w:val="bottom"/>
           </w:tcPr>
           <w:p>
+            <w:pPr>
+              <w:jc w:val="left"/>
+            </w:pPr>
             <w:r>
               <w:rPr>
                 <w:color w:val="000000"/>
@@ -1571,8 +1967,12 @@
           <w:tcPr>
             <w:tcW w:type="dxa" w:w="1234"/>
             <w:shd w:fill="FFFFFF"/>
+            <w:vAlign w:val="center"/>
           </w:tcPr>
           <w:p>
+            <w:pPr>
+              <w:jc w:val="center"/>
+            </w:pPr>
             <w:r>
               <w:rPr>
                 <w:color w:val="000000"/>
@@ -1585,8 +1985,12 @@
           <w:tcPr>
             <w:tcW w:type="dxa" w:w="1234"/>
             <w:shd w:fill="FFFFFF"/>
+            <w:vAlign w:val="center"/>
           </w:tcPr>
           <w:p>
+            <w:pPr>
+              <w:jc w:val="right"/>
+            </w:pPr>
             <w:r>
               <w:rPr>
                 <w:color w:val="000000"/>
@@ -1599,8 +2003,12 @@
           <w:tcPr>
             <w:tcW w:type="dxa" w:w="1234"/>
             <w:shd w:fill="00FF00"/>
+            <w:vAlign w:val="center"/>
           </w:tcPr>
           <w:p>
+            <w:pPr>
+              <w:jc w:val="center"/>
+            </w:pPr>
             <w:r>
               <w:rPr>
                 <w:color w:val="000000"/>
@@ -1613,8 +2021,12 @@
           <w:tcPr>
             <w:tcW w:type="dxa" w:w="1234"/>
             <w:shd w:fill="C65911"/>
+            <w:vAlign w:val="center"/>
           </w:tcPr>
           <w:p>
+            <w:pPr>
+              <w:jc w:val="center"/>
+            </w:pPr>
             <w:r>
               <w:rPr>
                 <w:color w:val="000000"/>
@@ -1627,8 +2039,12 @@
           <w:tcPr>
             <w:tcW w:type="dxa" w:w="1234"/>
             <w:shd w:fill="C65911"/>
+            <w:vAlign w:val="center"/>
           </w:tcPr>
           <w:p>
+            <w:pPr>
+              <w:jc w:val="center"/>
+            </w:pPr>
             <w:r>
               <w:rPr>
                 <w:color w:val="000000"/>
@@ -1641,8 +2057,12 @@
           <w:tcPr>
             <w:tcW w:type="dxa" w:w="1234"/>
             <w:shd w:fill="C65911"/>
+            <w:vAlign w:val="center"/>
           </w:tcPr>
           <w:p>
+            <w:pPr>
+              <w:jc w:val="center"/>
+            </w:pPr>
             <w:r>
               <w:rPr>
                 <w:color w:val="000000"/>

</xml_diff>

<commit_message>
#241: ESCAPE string chars used in latex
</commit_message>
<xml_diff>
--- a/tests/build_tests/color_tables/expected/build_tests-color_tables-Report-Word.docx
+++ b/tests/build_tests/color_tables/expected/build_tests-color_tables-Report-Word.docx
@@ -11,7 +11,7 @@
         <w:br/>
         <w:t>root</w:t>
         <w:br/>
-        <w:t>2021-03-03</w:t>
+        <w:t>2021-04-15</w:t>
       </w:r>
     </w:p>
     <w:p>
@@ -40,7 +40,7 @@
     </w:p>
     <w:p>
       <w:r>
-        <w:t>This document was generated on 2021-03-03, 13:45:53 with the Automatic Report Generator (ARG) version "1.1.4" on the Linux system runner-z3wu8uu--project-18732201-concurrent-0.</w:t>
+        <w:t>This document was generated on 2021-04-15, 12:00:23 with the Automatic Report Generator (ARG) version "develop" on the Linux system runner-ed2dce3a-project-18732201-concurrent-0.</w:t>
       </w:r>
     </w:p>
     <w:p>
@@ -128,7 +128,7 @@
     </w:p>
     <w:p>
       <w:r>
-        <w:t>This sample report illustrates the automatic report generator (ARG).</w:t>
+        <w:t>This sample report illustrates % the automatic report generator (ARG).</w:t>
       </w:r>
     </w:p>
     <w:p>
@@ -141,7 +141,7 @@
         <w:pStyle w:val="Heading1"/>
       </w:pPr>
       <w:r>
-        <w:t>5. Color Table</w:t>
+        <w:t>5. Color Table 100%</w:t>
       </w:r>
     </w:p>
     <w:p>
@@ -149,7 +149,7 @@
         <w:pStyle w:val="Heading2"/>
       </w:pPr>
       <w:r>
-        <w:t>5.1. Color Table Generation</w:t>
+        <w:t>5.1. Color Table Generation 100%</w:t>
       </w:r>
     </w:p>
     <w:p>
@@ -840,7 +840,7 @@
               <w:rPr>
                 <w:color w:val="000000"/>
               </w:rPr>
-              <w:t>Yielding</w:t>
+              <w:t>Yielding 80%</w:t>
             </w:r>
           </w:p>
         </w:tc>
@@ -2087,7 +2087,7 @@
         <w:fldChar w:fldCharType="end"/>
       </w:r>
       <w:r>
-        <w:t>: qoi - List of Phenomena (PIRT)</w:t>
+        <w:t>: qoi - 100% List of Phenomena (PIRT)</w:t>
       </w:r>
     </w:p>
     <w:sectPr>

</xml_diff>

<commit_message>
#255: - update expected
</commit_message>
<xml_diff>
--- a/tests/build_tests/color_tables/expected/build_tests-color_tables-Report-Word.docx
+++ b/tests/build_tests/color_tables/expected/build_tests-color_tables-Report-Word.docx
@@ -11,7 +11,7 @@
         <w:br/>
         <w:t>root</w:t>
         <w:br/>
-        <w:t>2021-08-31</w:t>
+        <w:t>2021-12-20</w:t>
       </w:r>
     </w:p>
     <w:p>
@@ -40,7 +40,7 @@
     </w:p>
     <w:p>
       <w:r>
-        <w:t>This document was generated on 2021-08-31, 15:49:29 with the Automatic Report Generator (ARG) version "1.1.7-RC4" on the Linux system runner-z3wu8uu--project-18732201-concurrent-0.</w:t>
+        <w:t>This document was generated on 2021-12-20, 07:09:51 with the Automatic Report Generator (ARG) version "1.1.9" on the Linux system runner-ns46nmmj-project-18732201-concurrent-0.</w:t>
       </w:r>
     </w:p>
     <w:p>
@@ -138,6 +138,16 @@
     </w:p>
     <w:p>
       <w:pPr>
+        <w:sectPr>
+          <w:pgSz w:w="12240" w:h="15840"/>
+          <w:pgMar w:top="1440" w:right="1800" w:bottom="1440" w:left="1800" w:header="720" w:footer="720" w:gutter="0"/>
+          <w:cols w:space="720"/>
+          <w:docGrid w:linePitch="360"/>
+        </w:sectPr>
+      </w:pPr>
+    </w:p>
+    <w:p>
+      <w:pPr>
         <w:pStyle w:val="Heading1"/>
       </w:pPr>
       <w:r>
@@ -164,18 +174,18 @@
         <w:tblLook w:firstColumn="1" w:firstRow="1" w:lastColumn="0" w:lastRow="0" w:noHBand="0" w:noVBand="1" w:val="04A0"/>
       </w:tblPr>
       <w:tblGrid>
-        <w:gridCol w:w="1234"/>
-        <w:gridCol w:w="1234"/>
-        <w:gridCol w:w="1234"/>
-        <w:gridCol w:w="1234"/>
-        <w:gridCol w:w="1234"/>
-        <w:gridCol w:w="1234"/>
-        <w:gridCol w:w="1234"/>
+        <w:gridCol w:w="1749"/>
+        <w:gridCol w:w="1749"/>
+        <w:gridCol w:w="1749"/>
+        <w:gridCol w:w="1749"/>
+        <w:gridCol w:w="1749"/>
+        <w:gridCol w:w="1749"/>
+        <w:gridCol w:w="1749"/>
       </w:tblGrid>
       <w:tr>
         <w:tc>
           <w:tcPr>
-            <w:tcW w:type="dxa" w:w="1234"/>
+            <w:tcW w:type="dxa" w:w="1749"/>
             <w:shd w:fill="043865"/>
             <w:vAlign w:val="center"/>
           </w:tcPr>
@@ -193,7 +203,7 @@
         </w:tc>
         <w:tc>
           <w:tcPr>
-            <w:tcW w:type="dxa" w:w="1234"/>
+            <w:tcW w:type="dxa" w:w="1749"/>
             <w:shd w:fill="043865"/>
             <w:vAlign w:val="center"/>
           </w:tcPr>
@@ -211,7 +221,7 @@
         </w:tc>
         <w:tc>
           <w:tcPr>
-            <w:tcW w:type="dxa" w:w="1234"/>
+            <w:tcW w:type="dxa" w:w="1749"/>
             <w:shd w:fill="043865"/>
             <w:vAlign w:val="center"/>
           </w:tcPr>
@@ -229,7 +239,7 @@
         </w:tc>
         <w:tc>
           <w:tcPr>
-            <w:tcW w:type="dxa" w:w="1234"/>
+            <w:tcW w:type="dxa" w:w="1749"/>
             <w:shd w:fill="043865"/>
             <w:vAlign w:val="center"/>
           </w:tcPr>
@@ -247,7 +257,7 @@
         </w:tc>
         <w:tc>
           <w:tcPr>
-            <w:tcW w:type="dxa" w:w="1234"/>
+            <w:tcW w:type="dxa" w:w="1749"/>
             <w:shd w:fill="043865"/>
             <w:vAlign w:val="center"/>
           </w:tcPr>
@@ -265,7 +275,7 @@
         </w:tc>
         <w:tc>
           <w:tcPr>
-            <w:tcW w:type="dxa" w:w="1234"/>
+            <w:tcW w:type="dxa" w:w="1749"/>
             <w:shd w:fill="043865"/>
             <w:vAlign w:val="center"/>
           </w:tcPr>
@@ -283,7 +293,7 @@
         </w:tc>
         <w:tc>
           <w:tcPr>
-            <w:tcW w:type="dxa" w:w="1234"/>
+            <w:tcW w:type="dxa" w:w="1749"/>
             <w:shd w:fill="043865"/>
             <w:vAlign w:val="center"/>
           </w:tcPr>
@@ -303,7 +313,7 @@
       <w:tr>
         <w:tc>
           <w:tcPr>
-            <w:tcW w:type="dxa" w:w="1234"/>
+            <w:tcW w:type="dxa" w:w="1749"/>
             <w:shd w:fill="1F7396"/>
             <w:vAlign w:val="top"/>
           </w:tcPr>
@@ -321,7 +331,7 @@
         </w:tc>
         <w:tc>
           <w:tcPr>
-            <w:tcW w:type="dxa" w:w="1234"/>
+            <w:tcW w:type="dxa" w:w="1749"/>
             <w:shd w:fill="1F7396"/>
             <w:vAlign w:val="center"/>
           </w:tcPr>
@@ -339,7 +349,7 @@
         </w:tc>
         <w:tc>
           <w:tcPr>
-            <w:tcW w:type="dxa" w:w="1234"/>
+            <w:tcW w:type="dxa" w:w="1749"/>
             <w:shd w:fill="1F7396"/>
             <w:vAlign w:val="center"/>
           </w:tcPr>
@@ -356,7 +366,7 @@
         </w:tc>
         <w:tc>
           <w:tcPr>
-            <w:tcW w:type="dxa" w:w="1234"/>
+            <w:tcW w:type="dxa" w:w="1749"/>
             <w:shd w:fill="1F7396"/>
             <w:vAlign w:val="center"/>
           </w:tcPr>
@@ -373,7 +383,7 @@
         </w:tc>
         <w:tc>
           <w:tcPr>
-            <w:tcW w:type="dxa" w:w="1234"/>
+            <w:tcW w:type="dxa" w:w="1749"/>
             <w:shd w:fill="1F7396"/>
             <w:vAlign w:val="center"/>
           </w:tcPr>
@@ -390,7 +400,7 @@
         </w:tc>
         <w:tc>
           <w:tcPr>
-            <w:tcW w:type="dxa" w:w="1234"/>
+            <w:tcW w:type="dxa" w:w="1749"/>
             <w:shd w:fill="1F7396"/>
             <w:vAlign w:val="center"/>
           </w:tcPr>
@@ -407,7 +417,7 @@
         </w:tc>
         <w:tc>
           <w:tcPr>
-            <w:tcW w:type="dxa" w:w="1234"/>
+            <w:tcW w:type="dxa" w:w="1749"/>
             <w:shd w:fill="1F7396"/>
             <w:vAlign w:val="center"/>
           </w:tcPr>
@@ -426,7 +436,7 @@
       <w:tr>
         <w:tc>
           <w:tcPr>
-            <w:tcW w:type="dxa" w:w="1234"/>
+            <w:tcW w:type="dxa" w:w="1749"/>
             <w:shd w:fill="FFFFFF"/>
             <w:vAlign w:val="bottom"/>
           </w:tcPr>
@@ -444,7 +454,7 @@
         </w:tc>
         <w:tc>
           <w:tcPr>
-            <w:tcW w:type="dxa" w:w="1234"/>
+            <w:tcW w:type="dxa" w:w="1749"/>
             <w:shd w:fill="FFFFFF"/>
             <w:vAlign w:val="center"/>
           </w:tcPr>
@@ -462,7 +472,7 @@
         </w:tc>
         <w:tc>
           <w:tcPr>
-            <w:tcW w:type="dxa" w:w="1234"/>
+            <w:tcW w:type="dxa" w:w="1749"/>
             <w:shd w:fill="FFFFFF"/>
             <w:vAlign w:val="center"/>
           </w:tcPr>
@@ -480,7 +490,7 @@
         </w:tc>
         <w:tc>
           <w:tcPr>
-            <w:tcW w:type="dxa" w:w="1234"/>
+            <w:tcW w:type="dxa" w:w="1749"/>
             <w:shd w:fill="00FF00"/>
             <w:vAlign w:val="center"/>
           </w:tcPr>
@@ -498,7 +508,7 @@
         </w:tc>
         <w:tc>
           <w:tcPr>
-            <w:tcW w:type="dxa" w:w="1234"/>
+            <w:tcW w:type="dxa" w:w="1749"/>
             <w:shd w:fill="00FF00"/>
             <w:vAlign w:val="center"/>
           </w:tcPr>
@@ -516,7 +526,7 @@
         </w:tc>
         <w:tc>
           <w:tcPr>
-            <w:tcW w:type="dxa" w:w="1234"/>
+            <w:tcW w:type="dxa" w:w="1749"/>
             <w:shd w:fill="C65911"/>
             <w:vAlign w:val="center"/>
           </w:tcPr>
@@ -534,7 +544,7 @@
         </w:tc>
         <w:tc>
           <w:tcPr>
-            <w:tcW w:type="dxa" w:w="1234"/>
+            <w:tcW w:type="dxa" w:w="1749"/>
             <w:shd w:fill="00FF00"/>
             <w:vAlign w:val="center"/>
           </w:tcPr>
@@ -554,7 +564,7 @@
       <w:tr>
         <w:tc>
           <w:tcPr>
-            <w:tcW w:type="dxa" w:w="1234"/>
+            <w:tcW w:type="dxa" w:w="1749"/>
             <w:shd w:fill="FFFFFF"/>
             <w:vAlign w:val="bottom"/>
           </w:tcPr>
@@ -572,7 +582,7 @@
         </w:tc>
         <w:tc>
           <w:tcPr>
-            <w:tcW w:type="dxa" w:w="1234"/>
+            <w:tcW w:type="dxa" w:w="1749"/>
             <w:shd w:fill="FFFFFF"/>
             <w:vAlign w:val="center"/>
           </w:tcPr>
@@ -590,7 +600,7 @@
         </w:tc>
         <w:tc>
           <w:tcPr>
-            <w:tcW w:type="dxa" w:w="1234"/>
+            <w:tcW w:type="dxa" w:w="1749"/>
             <w:shd w:fill="FFFFFF"/>
             <w:vAlign w:val="center"/>
           </w:tcPr>
@@ -608,7 +618,7 @@
         </w:tc>
         <w:tc>
           <w:tcPr>
-            <w:tcW w:type="dxa" w:w="1234"/>
+            <w:tcW w:type="dxa" w:w="1749"/>
             <w:shd w:fill="00FF00"/>
             <w:vAlign w:val="center"/>
           </w:tcPr>
@@ -626,7 +636,7 @@
         </w:tc>
         <w:tc>
           <w:tcPr>
-            <w:tcW w:type="dxa" w:w="1234"/>
+            <w:tcW w:type="dxa" w:w="1749"/>
             <w:shd w:fill="00FF00"/>
             <w:vAlign w:val="center"/>
           </w:tcPr>
@@ -644,7 +654,7 @@
         </w:tc>
         <w:tc>
           <w:tcPr>
-            <w:tcW w:type="dxa" w:w="1234"/>
+            <w:tcW w:type="dxa" w:w="1749"/>
             <w:shd w:fill="C65911"/>
             <w:vAlign w:val="center"/>
           </w:tcPr>
@@ -662,7 +672,7 @@
         </w:tc>
         <w:tc>
           <w:tcPr>
-            <w:tcW w:type="dxa" w:w="1234"/>
+            <w:tcW w:type="dxa" w:w="1749"/>
             <w:shd w:fill="00FF00"/>
             <w:vAlign w:val="center"/>
           </w:tcPr>
@@ -682,7 +692,7 @@
       <w:tr>
         <w:tc>
           <w:tcPr>
-            <w:tcW w:type="dxa" w:w="1234"/>
+            <w:tcW w:type="dxa" w:w="1749"/>
             <w:shd w:fill="FFFFFF"/>
             <w:vAlign w:val="bottom"/>
           </w:tcPr>
@@ -700,7 +710,7 @@
         </w:tc>
         <w:tc>
           <w:tcPr>
-            <w:tcW w:type="dxa" w:w="1234"/>
+            <w:tcW w:type="dxa" w:w="1749"/>
             <w:shd w:fill="FFFFFF"/>
             <w:vAlign w:val="center"/>
           </w:tcPr>
@@ -718,7 +728,7 @@
         </w:tc>
         <w:tc>
           <w:tcPr>
-            <w:tcW w:type="dxa" w:w="1234"/>
+            <w:tcW w:type="dxa" w:w="1749"/>
             <w:shd w:fill="FFFFFF"/>
             <w:vAlign w:val="center"/>
           </w:tcPr>
@@ -736,7 +746,7 @@
         </w:tc>
         <w:tc>
           <w:tcPr>
-            <w:tcW w:type="dxa" w:w="1234"/>
+            <w:tcW w:type="dxa" w:w="1749"/>
             <w:shd w:fill="00FF00"/>
             <w:vAlign w:val="center"/>
           </w:tcPr>
@@ -754,7 +764,7 @@
         </w:tc>
         <w:tc>
           <w:tcPr>
-            <w:tcW w:type="dxa" w:w="1234"/>
+            <w:tcW w:type="dxa" w:w="1749"/>
             <w:shd w:fill="00FF00"/>
             <w:vAlign w:val="center"/>
           </w:tcPr>
@@ -772,7 +782,7 @@
         </w:tc>
         <w:tc>
           <w:tcPr>
-            <w:tcW w:type="dxa" w:w="1234"/>
+            <w:tcW w:type="dxa" w:w="1749"/>
             <w:shd w:fill="C65911"/>
             <w:vAlign w:val="center"/>
           </w:tcPr>
@@ -790,7 +800,7 @@
         </w:tc>
         <w:tc>
           <w:tcPr>
-            <w:tcW w:type="dxa" w:w="1234"/>
+            <w:tcW w:type="dxa" w:w="1749"/>
             <w:shd w:fill="00FF00"/>
             <w:vAlign w:val="center"/>
           </w:tcPr>
@@ -810,7 +820,7 @@
       <w:tr>
         <w:tc>
           <w:tcPr>
-            <w:tcW w:type="dxa" w:w="1234"/>
+            <w:tcW w:type="dxa" w:w="1749"/>
             <w:shd w:fill="FFFFFF"/>
             <w:vAlign w:val="bottom"/>
           </w:tcPr>
@@ -828,7 +838,7 @@
         </w:tc>
         <w:tc>
           <w:tcPr>
-            <w:tcW w:type="dxa" w:w="1234"/>
+            <w:tcW w:type="dxa" w:w="1749"/>
             <w:shd w:fill="FFFFFF"/>
             <w:vAlign w:val="center"/>
           </w:tcPr>
@@ -846,7 +856,7 @@
         </w:tc>
         <w:tc>
           <w:tcPr>
-            <w:tcW w:type="dxa" w:w="1234"/>
+            <w:tcW w:type="dxa" w:w="1749"/>
             <w:shd w:fill="FFFFFF"/>
             <w:vAlign w:val="center"/>
           </w:tcPr>
@@ -864,7 +874,7 @@
         </w:tc>
         <w:tc>
           <w:tcPr>
-            <w:tcW w:type="dxa" w:w="1234"/>
+            <w:tcW w:type="dxa" w:w="1749"/>
             <w:shd w:fill="00FF00"/>
             <w:vAlign w:val="center"/>
           </w:tcPr>
@@ -882,7 +892,7 @@
         </w:tc>
         <w:tc>
           <w:tcPr>
-            <w:tcW w:type="dxa" w:w="1234"/>
+            <w:tcW w:type="dxa" w:w="1749"/>
             <w:shd w:fill="00FF00"/>
             <w:vAlign w:val="center"/>
           </w:tcPr>
@@ -900,7 +910,7 @@
         </w:tc>
         <w:tc>
           <w:tcPr>
-            <w:tcW w:type="dxa" w:w="1234"/>
+            <w:tcW w:type="dxa" w:w="1749"/>
             <w:shd w:fill="C65911"/>
             <w:vAlign w:val="center"/>
           </w:tcPr>
@@ -918,7 +928,7 @@
         </w:tc>
         <w:tc>
           <w:tcPr>
-            <w:tcW w:type="dxa" w:w="1234"/>
+            <w:tcW w:type="dxa" w:w="1749"/>
             <w:shd w:fill="C65911"/>
             <w:vAlign w:val="center"/>
           </w:tcPr>
@@ -938,7 +948,7 @@
       <w:tr>
         <w:tc>
           <w:tcPr>
-            <w:tcW w:type="dxa" w:w="1234"/>
+            <w:tcW w:type="dxa" w:w="1749"/>
             <w:shd w:fill="1F7396"/>
             <w:vAlign w:val="top"/>
           </w:tcPr>
@@ -956,7 +966,7 @@
         </w:tc>
         <w:tc>
           <w:tcPr>
-            <w:tcW w:type="dxa" w:w="1234"/>
+            <w:tcW w:type="dxa" w:w="1749"/>
             <w:shd w:fill="1F7396"/>
             <w:vAlign w:val="center"/>
           </w:tcPr>
@@ -974,7 +984,7 @@
         </w:tc>
         <w:tc>
           <w:tcPr>
-            <w:tcW w:type="dxa" w:w="1234"/>
+            <w:tcW w:type="dxa" w:w="1749"/>
             <w:shd w:fill="FFFFFF"/>
             <w:vAlign w:val="center"/>
           </w:tcPr>
@@ -991,7 +1001,7 @@
         </w:tc>
         <w:tc>
           <w:tcPr>
-            <w:tcW w:type="dxa" w:w="1234"/>
+            <w:tcW w:type="dxa" w:w="1749"/>
             <w:shd w:fill="FFFFFF"/>
             <w:vAlign w:val="center"/>
           </w:tcPr>
@@ -1008,7 +1018,7 @@
         </w:tc>
         <w:tc>
           <w:tcPr>
-            <w:tcW w:type="dxa" w:w="1234"/>
+            <w:tcW w:type="dxa" w:w="1749"/>
             <w:shd w:fill="FFFFFF"/>
             <w:vAlign w:val="center"/>
           </w:tcPr>
@@ -1025,7 +1035,7 @@
         </w:tc>
         <w:tc>
           <w:tcPr>
-            <w:tcW w:type="dxa" w:w="1234"/>
+            <w:tcW w:type="dxa" w:w="1749"/>
             <w:shd w:fill="FFFFFF"/>
             <w:vAlign w:val="center"/>
           </w:tcPr>
@@ -1042,7 +1052,7 @@
         </w:tc>
         <w:tc>
           <w:tcPr>
-            <w:tcW w:type="dxa" w:w="1234"/>
+            <w:tcW w:type="dxa" w:w="1749"/>
             <w:shd w:fill="FFFFFF"/>
             <w:vAlign w:val="center"/>
           </w:tcPr>
@@ -1061,7 +1071,7 @@
       <w:tr>
         <w:tc>
           <w:tcPr>
-            <w:tcW w:type="dxa" w:w="1234"/>
+            <w:tcW w:type="dxa" w:w="1749"/>
             <w:shd w:fill="FFFFFF"/>
             <w:vAlign w:val="bottom"/>
           </w:tcPr>
@@ -1079,7 +1089,7 @@
         </w:tc>
         <w:tc>
           <w:tcPr>
-            <w:tcW w:type="dxa" w:w="1234"/>
+            <w:tcW w:type="dxa" w:w="1749"/>
             <w:shd w:fill="FFFFFF"/>
             <w:vAlign w:val="center"/>
           </w:tcPr>
@@ -1097,7 +1107,7 @@
         </w:tc>
         <w:tc>
           <w:tcPr>
-            <w:tcW w:type="dxa" w:w="1234"/>
+            <w:tcW w:type="dxa" w:w="1749"/>
             <w:shd w:fill="FFFFFF"/>
             <w:vAlign w:val="center"/>
           </w:tcPr>
@@ -1115,7 +1125,7 @@
         </w:tc>
         <w:tc>
           <w:tcPr>
-            <w:tcW w:type="dxa" w:w="1234"/>
+            <w:tcW w:type="dxa" w:w="1749"/>
             <w:shd w:fill="00FF00"/>
             <w:vAlign w:val="center"/>
           </w:tcPr>
@@ -1133,7 +1143,7 @@
         </w:tc>
         <w:tc>
           <w:tcPr>
-            <w:tcW w:type="dxa" w:w="1234"/>
+            <w:tcW w:type="dxa" w:w="1749"/>
             <w:shd w:fill="00FF00"/>
             <w:vAlign w:val="center"/>
           </w:tcPr>
@@ -1151,7 +1161,7 @@
         </w:tc>
         <w:tc>
           <w:tcPr>
-            <w:tcW w:type="dxa" w:w="1234"/>
+            <w:tcW w:type="dxa" w:w="1749"/>
             <w:shd w:fill="C65911"/>
             <w:vAlign w:val="center"/>
           </w:tcPr>
@@ -1169,7 +1179,7 @@
         </w:tc>
         <w:tc>
           <w:tcPr>
-            <w:tcW w:type="dxa" w:w="1234"/>
+            <w:tcW w:type="dxa" w:w="1749"/>
             <w:shd w:fill="D9D9D9"/>
             <w:vAlign w:val="center"/>
           </w:tcPr>
@@ -1189,7 +1199,7 @@
       <w:tr>
         <w:tc>
           <w:tcPr>
-            <w:tcW w:type="dxa" w:w="1234"/>
+            <w:tcW w:type="dxa" w:w="1749"/>
             <w:shd w:fill="FFFFFF"/>
             <w:vAlign w:val="bottom"/>
           </w:tcPr>
@@ -1207,7 +1217,7 @@
         </w:tc>
         <w:tc>
           <w:tcPr>
-            <w:tcW w:type="dxa" w:w="1234"/>
+            <w:tcW w:type="dxa" w:w="1749"/>
             <w:shd w:fill="FFFFFF"/>
             <w:vAlign w:val="center"/>
           </w:tcPr>
@@ -1225,7 +1235,7 @@
         </w:tc>
         <w:tc>
           <w:tcPr>
-            <w:tcW w:type="dxa" w:w="1234"/>
+            <w:tcW w:type="dxa" w:w="1749"/>
             <w:shd w:fill="FFFFFF"/>
             <w:vAlign w:val="center"/>
           </w:tcPr>
@@ -1243,7 +1253,7 @@
         </w:tc>
         <w:tc>
           <w:tcPr>
-            <w:tcW w:type="dxa" w:w="1234"/>
+            <w:tcW w:type="dxa" w:w="1749"/>
             <w:shd w:fill="00FF00"/>
             <w:vAlign w:val="center"/>
           </w:tcPr>
@@ -1261,7 +1271,7 @@
         </w:tc>
         <w:tc>
           <w:tcPr>
-            <w:tcW w:type="dxa" w:w="1234"/>
+            <w:tcW w:type="dxa" w:w="1749"/>
             <w:shd w:fill="00FF00"/>
             <w:vAlign w:val="center"/>
           </w:tcPr>
@@ -1279,7 +1289,7 @@
         </w:tc>
         <w:tc>
           <w:tcPr>
-            <w:tcW w:type="dxa" w:w="1234"/>
+            <w:tcW w:type="dxa" w:w="1749"/>
             <w:shd w:fill="C65911"/>
             <w:vAlign w:val="center"/>
           </w:tcPr>
@@ -1297,7 +1307,7 @@
         </w:tc>
         <w:tc>
           <w:tcPr>
-            <w:tcW w:type="dxa" w:w="1234"/>
+            <w:tcW w:type="dxa" w:w="1749"/>
             <w:shd w:fill="D9D9D9"/>
             <w:vAlign w:val="center"/>
           </w:tcPr>
@@ -1317,7 +1327,7 @@
       <w:tr>
         <w:tc>
           <w:tcPr>
-            <w:tcW w:type="dxa" w:w="1234"/>
+            <w:tcW w:type="dxa" w:w="1749"/>
             <w:shd w:fill="1F7396"/>
             <w:vAlign w:val="top"/>
           </w:tcPr>
@@ -1335,7 +1345,7 @@
         </w:tc>
         <w:tc>
           <w:tcPr>
-            <w:tcW w:type="dxa" w:w="1234"/>
+            <w:tcW w:type="dxa" w:w="1749"/>
             <w:shd w:fill="1F7396"/>
             <w:vAlign w:val="center"/>
           </w:tcPr>
@@ -1353,7 +1363,7 @@
         </w:tc>
         <w:tc>
           <w:tcPr>
-            <w:tcW w:type="dxa" w:w="1234"/>
+            <w:tcW w:type="dxa" w:w="1749"/>
             <w:shd w:fill="FFFFFF"/>
             <w:vAlign w:val="center"/>
           </w:tcPr>
@@ -1370,7 +1380,7 @@
         </w:tc>
         <w:tc>
           <w:tcPr>
-            <w:tcW w:type="dxa" w:w="1234"/>
+            <w:tcW w:type="dxa" w:w="1749"/>
             <w:shd w:fill="FFFFFF"/>
             <w:vAlign w:val="center"/>
           </w:tcPr>
@@ -1387,7 +1397,7 @@
         </w:tc>
         <w:tc>
           <w:tcPr>
-            <w:tcW w:type="dxa" w:w="1234"/>
+            <w:tcW w:type="dxa" w:w="1749"/>
             <w:shd w:fill="FFFFFF"/>
             <w:vAlign w:val="center"/>
           </w:tcPr>
@@ -1404,7 +1414,7 @@
         </w:tc>
         <w:tc>
           <w:tcPr>
-            <w:tcW w:type="dxa" w:w="1234"/>
+            <w:tcW w:type="dxa" w:w="1749"/>
             <w:shd w:fill="FFFFFF"/>
             <w:vAlign w:val="center"/>
           </w:tcPr>
@@ -1421,7 +1431,7 @@
         </w:tc>
         <w:tc>
           <w:tcPr>
-            <w:tcW w:type="dxa" w:w="1234"/>
+            <w:tcW w:type="dxa" w:w="1749"/>
             <w:shd w:fill="FFFFFF"/>
             <w:vAlign w:val="center"/>
           </w:tcPr>
@@ -1440,7 +1450,7 @@
       <w:tr>
         <w:tc>
           <w:tcPr>
-            <w:tcW w:type="dxa" w:w="1234"/>
+            <w:tcW w:type="dxa" w:w="1749"/>
             <w:shd w:fill="FFFFFF"/>
             <w:vAlign w:val="bottom"/>
           </w:tcPr>
@@ -1458,7 +1468,7 @@
         </w:tc>
         <w:tc>
           <w:tcPr>
-            <w:tcW w:type="dxa" w:w="1234"/>
+            <w:tcW w:type="dxa" w:w="1749"/>
             <w:shd w:fill="FFFFFF"/>
             <w:vAlign w:val="center"/>
           </w:tcPr>
@@ -1476,7 +1486,7 @@
         </w:tc>
         <w:tc>
           <w:tcPr>
-            <w:tcW w:type="dxa" w:w="1234"/>
+            <w:tcW w:type="dxa" w:w="1749"/>
             <w:shd w:fill="FFFFFF"/>
             <w:vAlign w:val="center"/>
           </w:tcPr>
@@ -1494,7 +1504,7 @@
         </w:tc>
         <w:tc>
           <w:tcPr>
-            <w:tcW w:type="dxa" w:w="1234"/>
+            <w:tcW w:type="dxa" w:w="1749"/>
             <w:shd w:fill="FFFF00"/>
             <w:vAlign w:val="center"/>
           </w:tcPr>
@@ -1512,7 +1522,7 @@
         </w:tc>
         <w:tc>
           <w:tcPr>
-            <w:tcW w:type="dxa" w:w="1234"/>
+            <w:tcW w:type="dxa" w:w="1749"/>
             <w:shd w:fill="FFFF00"/>
             <w:vAlign w:val="center"/>
           </w:tcPr>
@@ -1530,7 +1540,7 @@
         </w:tc>
         <w:tc>
           <w:tcPr>
-            <w:tcW w:type="dxa" w:w="1234"/>
+            <w:tcW w:type="dxa" w:w="1749"/>
             <w:shd w:fill="C65911"/>
             <w:vAlign w:val="center"/>
           </w:tcPr>
@@ -1548,7 +1558,7 @@
         </w:tc>
         <w:tc>
           <w:tcPr>
-            <w:tcW w:type="dxa" w:w="1234"/>
+            <w:tcW w:type="dxa" w:w="1749"/>
             <w:shd w:fill="FFFF00"/>
             <w:vAlign w:val="center"/>
           </w:tcPr>
@@ -1568,7 +1578,7 @@
       <w:tr>
         <w:tc>
           <w:tcPr>
-            <w:tcW w:type="dxa" w:w="1234"/>
+            <w:tcW w:type="dxa" w:w="1749"/>
             <w:shd w:fill="FFFFFF"/>
             <w:vAlign w:val="bottom"/>
           </w:tcPr>
@@ -1586,7 +1596,7 @@
         </w:tc>
         <w:tc>
           <w:tcPr>
-            <w:tcW w:type="dxa" w:w="1234"/>
+            <w:tcW w:type="dxa" w:w="1749"/>
             <w:shd w:fill="FFFFFF"/>
             <w:vAlign w:val="center"/>
           </w:tcPr>
@@ -1604,7 +1614,7 @@
         </w:tc>
         <w:tc>
           <w:tcPr>
-            <w:tcW w:type="dxa" w:w="1234"/>
+            <w:tcW w:type="dxa" w:w="1749"/>
             <w:shd w:fill="FFFFFF"/>
             <w:vAlign w:val="center"/>
           </w:tcPr>
@@ -1622,7 +1632,7 @@
         </w:tc>
         <w:tc>
           <w:tcPr>
-            <w:tcW w:type="dxa" w:w="1234"/>
+            <w:tcW w:type="dxa" w:w="1749"/>
             <w:shd w:fill="00FF00"/>
             <w:vAlign w:val="center"/>
           </w:tcPr>
@@ -1640,7 +1650,7 @@
         </w:tc>
         <w:tc>
           <w:tcPr>
-            <w:tcW w:type="dxa" w:w="1234"/>
+            <w:tcW w:type="dxa" w:w="1749"/>
             <w:shd w:fill="C65911"/>
             <w:vAlign w:val="center"/>
           </w:tcPr>
@@ -1658,7 +1668,7 @@
         </w:tc>
         <w:tc>
           <w:tcPr>
-            <w:tcW w:type="dxa" w:w="1234"/>
+            <w:tcW w:type="dxa" w:w="1749"/>
             <w:shd w:fill="C65911"/>
             <w:vAlign w:val="center"/>
           </w:tcPr>
@@ -1676,7 +1686,7 @@
         </w:tc>
         <w:tc>
           <w:tcPr>
-            <w:tcW w:type="dxa" w:w="1234"/>
+            <w:tcW w:type="dxa" w:w="1749"/>
             <w:shd w:fill="00FF00"/>
             <w:vAlign w:val="center"/>
           </w:tcPr>
@@ -1696,7 +1706,7 @@
       <w:tr>
         <w:tc>
           <w:tcPr>
-            <w:tcW w:type="dxa" w:w="1234"/>
+            <w:tcW w:type="dxa" w:w="1749"/>
             <w:shd w:fill="1F7396"/>
             <w:vAlign w:val="top"/>
           </w:tcPr>
@@ -1714,7 +1724,7 @@
         </w:tc>
         <w:tc>
           <w:tcPr>
-            <w:tcW w:type="dxa" w:w="1234"/>
+            <w:tcW w:type="dxa" w:w="1749"/>
             <w:shd w:fill="1F7396"/>
             <w:vAlign w:val="center"/>
           </w:tcPr>
@@ -1732,7 +1742,7 @@
         </w:tc>
         <w:tc>
           <w:tcPr>
-            <w:tcW w:type="dxa" w:w="1234"/>
+            <w:tcW w:type="dxa" w:w="1749"/>
             <w:shd w:fill="FFFFFF"/>
             <w:vAlign w:val="center"/>
           </w:tcPr>
@@ -1749,7 +1759,7 @@
         </w:tc>
         <w:tc>
           <w:tcPr>
-            <w:tcW w:type="dxa" w:w="1234"/>
+            <w:tcW w:type="dxa" w:w="1749"/>
             <w:shd w:fill="FFFFFF"/>
             <w:vAlign w:val="center"/>
           </w:tcPr>
@@ -1766,7 +1776,7 @@
         </w:tc>
         <w:tc>
           <w:tcPr>
-            <w:tcW w:type="dxa" w:w="1234"/>
+            <w:tcW w:type="dxa" w:w="1749"/>
             <w:shd w:fill="FFFFFF"/>
             <w:vAlign w:val="center"/>
           </w:tcPr>
@@ -1783,7 +1793,7 @@
         </w:tc>
         <w:tc>
           <w:tcPr>
-            <w:tcW w:type="dxa" w:w="1234"/>
+            <w:tcW w:type="dxa" w:w="1749"/>
             <w:shd w:fill="FFFFFF"/>
             <w:vAlign w:val="center"/>
           </w:tcPr>
@@ -1800,7 +1810,7 @@
         </w:tc>
         <w:tc>
           <w:tcPr>
-            <w:tcW w:type="dxa" w:w="1234"/>
+            <w:tcW w:type="dxa" w:w="1749"/>
             <w:shd w:fill="FFFFFF"/>
             <w:vAlign w:val="center"/>
           </w:tcPr>
@@ -1819,7 +1829,7 @@
       <w:tr>
         <w:tc>
           <w:tcPr>
-            <w:tcW w:type="dxa" w:w="1234"/>
+            <w:tcW w:type="dxa" w:w="1749"/>
             <w:shd w:fill="FFFFFF"/>
             <w:vAlign w:val="bottom"/>
           </w:tcPr>
@@ -1837,7 +1847,7 @@
         </w:tc>
         <w:tc>
           <w:tcPr>
-            <w:tcW w:type="dxa" w:w="1234"/>
+            <w:tcW w:type="dxa" w:w="1749"/>
             <w:shd w:fill="FFFFFF"/>
             <w:vAlign w:val="center"/>
           </w:tcPr>
@@ -1855,7 +1865,7 @@
         </w:tc>
         <w:tc>
           <w:tcPr>
-            <w:tcW w:type="dxa" w:w="1234"/>
+            <w:tcW w:type="dxa" w:w="1749"/>
             <w:shd w:fill="FFFFFF"/>
             <w:vAlign w:val="center"/>
           </w:tcPr>
@@ -1873,7 +1883,7 @@
         </w:tc>
         <w:tc>
           <w:tcPr>
-            <w:tcW w:type="dxa" w:w="1234"/>
+            <w:tcW w:type="dxa" w:w="1749"/>
             <w:shd w:fill="FFFF00"/>
             <w:vAlign w:val="center"/>
           </w:tcPr>
@@ -1891,7 +1901,7 @@
         </w:tc>
         <w:tc>
           <w:tcPr>
-            <w:tcW w:type="dxa" w:w="1234"/>
+            <w:tcW w:type="dxa" w:w="1749"/>
             <w:shd w:fill="FFFF00"/>
             <w:vAlign w:val="center"/>
           </w:tcPr>
@@ -1909,7 +1919,7 @@
         </w:tc>
         <w:tc>
           <w:tcPr>
-            <w:tcW w:type="dxa" w:w="1234"/>
+            <w:tcW w:type="dxa" w:w="1749"/>
             <w:shd w:fill="C65911"/>
             <w:vAlign w:val="center"/>
           </w:tcPr>
@@ -1927,7 +1937,7 @@
         </w:tc>
         <w:tc>
           <w:tcPr>
-            <w:tcW w:type="dxa" w:w="1234"/>
+            <w:tcW w:type="dxa" w:w="1749"/>
             <w:shd w:fill="C65911"/>
             <w:vAlign w:val="center"/>
           </w:tcPr>
@@ -1947,7 +1957,7 @@
       <w:tr>
         <w:tc>
           <w:tcPr>
-            <w:tcW w:type="dxa" w:w="1234"/>
+            <w:tcW w:type="dxa" w:w="1749"/>
             <w:shd w:fill="FFFFFF"/>
             <w:vAlign w:val="bottom"/>
           </w:tcPr>
@@ -1965,7 +1975,7 @@
         </w:tc>
         <w:tc>
           <w:tcPr>
-            <w:tcW w:type="dxa" w:w="1234"/>
+            <w:tcW w:type="dxa" w:w="1749"/>
             <w:shd w:fill="FFFFFF"/>
             <w:vAlign w:val="center"/>
           </w:tcPr>
@@ -1983,7 +1993,7 @@
         </w:tc>
         <w:tc>
           <w:tcPr>
-            <w:tcW w:type="dxa" w:w="1234"/>
+            <w:tcW w:type="dxa" w:w="1749"/>
             <w:shd w:fill="FFFFFF"/>
             <w:vAlign w:val="center"/>
           </w:tcPr>
@@ -2001,7 +2011,7 @@
         </w:tc>
         <w:tc>
           <w:tcPr>
-            <w:tcW w:type="dxa" w:w="1234"/>
+            <w:tcW w:type="dxa" w:w="1749"/>
             <w:shd w:fill="00FF00"/>
             <w:vAlign w:val="center"/>
           </w:tcPr>
@@ -2019,7 +2029,7 @@
         </w:tc>
         <w:tc>
           <w:tcPr>
-            <w:tcW w:type="dxa" w:w="1234"/>
+            <w:tcW w:type="dxa" w:w="1749"/>
             <w:shd w:fill="C65911"/>
             <w:vAlign w:val="center"/>
           </w:tcPr>
@@ -2037,7 +2047,7 @@
         </w:tc>
         <w:tc>
           <w:tcPr>
-            <w:tcW w:type="dxa" w:w="1234"/>
+            <w:tcW w:type="dxa" w:w="1749"/>
             <w:shd w:fill="C65911"/>
             <w:vAlign w:val="center"/>
           </w:tcPr>
@@ -2055,7 +2065,7 @@
         </w:tc>
         <w:tc>
           <w:tcPr>
-            <w:tcW w:type="dxa" w:w="1234"/>
+            <w:tcW w:type="dxa" w:w="1749"/>
             <w:shd w:fill="C65911"/>
             <w:vAlign w:val="center"/>
           </w:tcPr>
@@ -2091,7 +2101,7 @@
       </w:r>
     </w:p>
     <w:sectPr>
-      <w:pgSz w:w="12240" w:h="15840"/>
+      <w:pgSz w:w="15840" w:h="12240" w:orient="landscape"/>
       <w:pgMar w:top="1440" w:right="1800" w:bottom="1440" w:left="1800" w:header="720" w:footer="720" w:gutter="0"/>
       <w:cols w:space="720"/>
       <w:docGrid w:linePitch="360"/>

</xml_diff>

<commit_message>
#254: - updated expected
</commit_message>
<xml_diff>
--- a/tests/build_tests/color_tables/expected/build_tests-color_tables-Report-Word.docx
+++ b/tests/build_tests/color_tables/expected/build_tests-color_tables-Report-Word.docx
@@ -11,7 +11,7 @@
         <w:br/>
         <w:t>root</w:t>
         <w:br/>
-        <w:t>2021-08-31</w:t>
+        <w:t>2022-06-15</w:t>
       </w:r>
     </w:p>
     <w:p>
@@ -40,7 +40,7 @@
     </w:p>
     <w:p>
       <w:r>
-        <w:t>This document was generated on 2021-08-31, 15:49:29 with the Automatic Report Generator (ARG) version "1.1.7-RC4" on the Linux system runner-z3wu8uu--project-18732201-concurrent-0.</w:t>
+        <w:t>This document was generated on 2022-06-15, 04:54:35 with the Automatic Report Generator (ARG) version "develop" on the Linux system runner-jlguopmm-project-18732201-concurrent-0.</w:t>
       </w:r>
     </w:p>
     <w:p>
@@ -138,6 +138,16 @@
     </w:p>
     <w:p>
       <w:pPr>
+        <w:sectPr>
+          <w:pgSz w:w="12240" w:h="15840"/>
+          <w:pgMar w:top="1440" w:right="1800" w:bottom="1440" w:left="1800" w:header="720" w:footer="720" w:gutter="0"/>
+          <w:cols w:space="720"/>
+          <w:docGrid w:linePitch="360"/>
+        </w:sectPr>
+      </w:pPr>
+    </w:p>
+    <w:p>
+      <w:pPr>
         <w:pStyle w:val="Heading1"/>
       </w:pPr>
       <w:r>
@@ -164,18 +174,18 @@
         <w:tblLook w:firstColumn="1" w:firstRow="1" w:lastColumn="0" w:lastRow="0" w:noHBand="0" w:noVBand="1" w:val="04A0"/>
       </w:tblPr>
       <w:tblGrid>
-        <w:gridCol w:w="1234"/>
-        <w:gridCol w:w="1234"/>
-        <w:gridCol w:w="1234"/>
-        <w:gridCol w:w="1234"/>
-        <w:gridCol w:w="1234"/>
-        <w:gridCol w:w="1234"/>
-        <w:gridCol w:w="1234"/>
+        <w:gridCol w:w="1749"/>
+        <w:gridCol w:w="1749"/>
+        <w:gridCol w:w="1749"/>
+        <w:gridCol w:w="1749"/>
+        <w:gridCol w:w="1749"/>
+        <w:gridCol w:w="1749"/>
+        <w:gridCol w:w="1749"/>
       </w:tblGrid>
       <w:tr>
         <w:tc>
           <w:tcPr>
-            <w:tcW w:type="dxa" w:w="1234"/>
+            <w:tcW w:type="dxa" w:w="1749"/>
             <w:shd w:fill="043865"/>
             <w:vAlign w:val="center"/>
           </w:tcPr>
@@ -193,7 +203,7 @@
         </w:tc>
         <w:tc>
           <w:tcPr>
-            <w:tcW w:type="dxa" w:w="1234"/>
+            <w:tcW w:type="dxa" w:w="1749"/>
             <w:shd w:fill="043865"/>
             <w:vAlign w:val="center"/>
           </w:tcPr>
@@ -211,7 +221,7 @@
         </w:tc>
         <w:tc>
           <w:tcPr>
-            <w:tcW w:type="dxa" w:w="1234"/>
+            <w:tcW w:type="dxa" w:w="1749"/>
             <w:shd w:fill="043865"/>
             <w:vAlign w:val="center"/>
           </w:tcPr>
@@ -229,7 +239,7 @@
         </w:tc>
         <w:tc>
           <w:tcPr>
-            <w:tcW w:type="dxa" w:w="1234"/>
+            <w:tcW w:type="dxa" w:w="1749"/>
             <w:shd w:fill="043865"/>
             <w:vAlign w:val="center"/>
           </w:tcPr>
@@ -247,7 +257,7 @@
         </w:tc>
         <w:tc>
           <w:tcPr>
-            <w:tcW w:type="dxa" w:w="1234"/>
+            <w:tcW w:type="dxa" w:w="1749"/>
             <w:shd w:fill="043865"/>
             <w:vAlign w:val="center"/>
           </w:tcPr>
@@ -265,7 +275,7 @@
         </w:tc>
         <w:tc>
           <w:tcPr>
-            <w:tcW w:type="dxa" w:w="1234"/>
+            <w:tcW w:type="dxa" w:w="1749"/>
             <w:shd w:fill="043865"/>
             <w:vAlign w:val="center"/>
           </w:tcPr>
@@ -283,7 +293,7 @@
         </w:tc>
         <w:tc>
           <w:tcPr>
-            <w:tcW w:type="dxa" w:w="1234"/>
+            <w:tcW w:type="dxa" w:w="1749"/>
             <w:shd w:fill="043865"/>
             <w:vAlign w:val="center"/>
           </w:tcPr>
@@ -303,7 +313,7 @@
       <w:tr>
         <w:tc>
           <w:tcPr>
-            <w:tcW w:type="dxa" w:w="1234"/>
+            <w:tcW w:type="dxa" w:w="1749"/>
             <w:shd w:fill="1F7396"/>
             <w:vAlign w:val="top"/>
           </w:tcPr>
@@ -321,7 +331,7 @@
         </w:tc>
         <w:tc>
           <w:tcPr>
-            <w:tcW w:type="dxa" w:w="1234"/>
+            <w:tcW w:type="dxa" w:w="1749"/>
             <w:shd w:fill="1F7396"/>
             <w:vAlign w:val="center"/>
           </w:tcPr>
@@ -339,7 +349,7 @@
         </w:tc>
         <w:tc>
           <w:tcPr>
-            <w:tcW w:type="dxa" w:w="1234"/>
+            <w:tcW w:type="dxa" w:w="1749"/>
             <w:shd w:fill="1F7396"/>
             <w:vAlign w:val="center"/>
           </w:tcPr>
@@ -356,7 +366,7 @@
         </w:tc>
         <w:tc>
           <w:tcPr>
-            <w:tcW w:type="dxa" w:w="1234"/>
+            <w:tcW w:type="dxa" w:w="1749"/>
             <w:shd w:fill="1F7396"/>
             <w:vAlign w:val="center"/>
           </w:tcPr>
@@ -373,7 +383,7 @@
         </w:tc>
         <w:tc>
           <w:tcPr>
-            <w:tcW w:type="dxa" w:w="1234"/>
+            <w:tcW w:type="dxa" w:w="1749"/>
             <w:shd w:fill="1F7396"/>
             <w:vAlign w:val="center"/>
           </w:tcPr>
@@ -390,7 +400,7 @@
         </w:tc>
         <w:tc>
           <w:tcPr>
-            <w:tcW w:type="dxa" w:w="1234"/>
+            <w:tcW w:type="dxa" w:w="1749"/>
             <w:shd w:fill="1F7396"/>
             <w:vAlign w:val="center"/>
           </w:tcPr>
@@ -407,7 +417,7 @@
         </w:tc>
         <w:tc>
           <w:tcPr>
-            <w:tcW w:type="dxa" w:w="1234"/>
+            <w:tcW w:type="dxa" w:w="1749"/>
             <w:shd w:fill="1F7396"/>
             <w:vAlign w:val="center"/>
           </w:tcPr>
@@ -426,7 +436,7 @@
       <w:tr>
         <w:tc>
           <w:tcPr>
-            <w:tcW w:type="dxa" w:w="1234"/>
+            <w:tcW w:type="dxa" w:w="1749"/>
             <w:shd w:fill="FFFFFF"/>
             <w:vAlign w:val="bottom"/>
           </w:tcPr>
@@ -444,7 +454,7 @@
         </w:tc>
         <w:tc>
           <w:tcPr>
-            <w:tcW w:type="dxa" w:w="1234"/>
+            <w:tcW w:type="dxa" w:w="1749"/>
             <w:shd w:fill="FFFFFF"/>
             <w:vAlign w:val="center"/>
           </w:tcPr>
@@ -462,7 +472,7 @@
         </w:tc>
         <w:tc>
           <w:tcPr>
-            <w:tcW w:type="dxa" w:w="1234"/>
+            <w:tcW w:type="dxa" w:w="1749"/>
             <w:shd w:fill="FFFFFF"/>
             <w:vAlign w:val="center"/>
           </w:tcPr>
@@ -480,7 +490,7 @@
         </w:tc>
         <w:tc>
           <w:tcPr>
-            <w:tcW w:type="dxa" w:w="1234"/>
+            <w:tcW w:type="dxa" w:w="1749"/>
             <w:shd w:fill="00FF00"/>
             <w:vAlign w:val="center"/>
           </w:tcPr>
@@ -498,7 +508,7 @@
         </w:tc>
         <w:tc>
           <w:tcPr>
-            <w:tcW w:type="dxa" w:w="1234"/>
+            <w:tcW w:type="dxa" w:w="1749"/>
             <w:shd w:fill="00FF00"/>
             <w:vAlign w:val="center"/>
           </w:tcPr>
@@ -516,7 +526,7 @@
         </w:tc>
         <w:tc>
           <w:tcPr>
-            <w:tcW w:type="dxa" w:w="1234"/>
+            <w:tcW w:type="dxa" w:w="1749"/>
             <w:shd w:fill="C65911"/>
             <w:vAlign w:val="center"/>
           </w:tcPr>
@@ -534,7 +544,7 @@
         </w:tc>
         <w:tc>
           <w:tcPr>
-            <w:tcW w:type="dxa" w:w="1234"/>
+            <w:tcW w:type="dxa" w:w="1749"/>
             <w:shd w:fill="00FF00"/>
             <w:vAlign w:val="center"/>
           </w:tcPr>
@@ -554,7 +564,7 @@
       <w:tr>
         <w:tc>
           <w:tcPr>
-            <w:tcW w:type="dxa" w:w="1234"/>
+            <w:tcW w:type="dxa" w:w="1749"/>
             <w:shd w:fill="FFFFFF"/>
             <w:vAlign w:val="bottom"/>
           </w:tcPr>
@@ -572,7 +582,7 @@
         </w:tc>
         <w:tc>
           <w:tcPr>
-            <w:tcW w:type="dxa" w:w="1234"/>
+            <w:tcW w:type="dxa" w:w="1749"/>
             <w:shd w:fill="FFFFFF"/>
             <w:vAlign w:val="center"/>
           </w:tcPr>
@@ -590,7 +600,7 @@
         </w:tc>
         <w:tc>
           <w:tcPr>
-            <w:tcW w:type="dxa" w:w="1234"/>
+            <w:tcW w:type="dxa" w:w="1749"/>
             <w:shd w:fill="FFFFFF"/>
             <w:vAlign w:val="center"/>
           </w:tcPr>
@@ -608,7 +618,7 @@
         </w:tc>
         <w:tc>
           <w:tcPr>
-            <w:tcW w:type="dxa" w:w="1234"/>
+            <w:tcW w:type="dxa" w:w="1749"/>
             <w:shd w:fill="00FF00"/>
             <w:vAlign w:val="center"/>
           </w:tcPr>
@@ -626,7 +636,7 @@
         </w:tc>
         <w:tc>
           <w:tcPr>
-            <w:tcW w:type="dxa" w:w="1234"/>
+            <w:tcW w:type="dxa" w:w="1749"/>
             <w:shd w:fill="00FF00"/>
             <w:vAlign w:val="center"/>
           </w:tcPr>
@@ -644,7 +654,7 @@
         </w:tc>
         <w:tc>
           <w:tcPr>
-            <w:tcW w:type="dxa" w:w="1234"/>
+            <w:tcW w:type="dxa" w:w="1749"/>
             <w:shd w:fill="C65911"/>
             <w:vAlign w:val="center"/>
           </w:tcPr>
@@ -662,7 +672,7 @@
         </w:tc>
         <w:tc>
           <w:tcPr>
-            <w:tcW w:type="dxa" w:w="1234"/>
+            <w:tcW w:type="dxa" w:w="1749"/>
             <w:shd w:fill="00FF00"/>
             <w:vAlign w:val="center"/>
           </w:tcPr>
@@ -682,7 +692,7 @@
       <w:tr>
         <w:tc>
           <w:tcPr>
-            <w:tcW w:type="dxa" w:w="1234"/>
+            <w:tcW w:type="dxa" w:w="1749"/>
             <w:shd w:fill="FFFFFF"/>
             <w:vAlign w:val="bottom"/>
           </w:tcPr>
@@ -700,7 +710,7 @@
         </w:tc>
         <w:tc>
           <w:tcPr>
-            <w:tcW w:type="dxa" w:w="1234"/>
+            <w:tcW w:type="dxa" w:w="1749"/>
             <w:shd w:fill="FFFFFF"/>
             <w:vAlign w:val="center"/>
           </w:tcPr>
@@ -718,7 +728,7 @@
         </w:tc>
         <w:tc>
           <w:tcPr>
-            <w:tcW w:type="dxa" w:w="1234"/>
+            <w:tcW w:type="dxa" w:w="1749"/>
             <w:shd w:fill="FFFFFF"/>
             <w:vAlign w:val="center"/>
           </w:tcPr>
@@ -736,7 +746,7 @@
         </w:tc>
         <w:tc>
           <w:tcPr>
-            <w:tcW w:type="dxa" w:w="1234"/>
+            <w:tcW w:type="dxa" w:w="1749"/>
             <w:shd w:fill="00FF00"/>
             <w:vAlign w:val="center"/>
           </w:tcPr>
@@ -754,7 +764,7 @@
         </w:tc>
         <w:tc>
           <w:tcPr>
-            <w:tcW w:type="dxa" w:w="1234"/>
+            <w:tcW w:type="dxa" w:w="1749"/>
             <w:shd w:fill="00FF00"/>
             <w:vAlign w:val="center"/>
           </w:tcPr>
@@ -772,7 +782,7 @@
         </w:tc>
         <w:tc>
           <w:tcPr>
-            <w:tcW w:type="dxa" w:w="1234"/>
+            <w:tcW w:type="dxa" w:w="1749"/>
             <w:shd w:fill="C65911"/>
             <w:vAlign w:val="center"/>
           </w:tcPr>
@@ -790,7 +800,7 @@
         </w:tc>
         <w:tc>
           <w:tcPr>
-            <w:tcW w:type="dxa" w:w="1234"/>
+            <w:tcW w:type="dxa" w:w="1749"/>
             <w:shd w:fill="00FF00"/>
             <w:vAlign w:val="center"/>
           </w:tcPr>
@@ -810,7 +820,7 @@
       <w:tr>
         <w:tc>
           <w:tcPr>
-            <w:tcW w:type="dxa" w:w="1234"/>
+            <w:tcW w:type="dxa" w:w="1749"/>
             <w:shd w:fill="FFFFFF"/>
             <w:vAlign w:val="bottom"/>
           </w:tcPr>
@@ -828,7 +838,7 @@
         </w:tc>
         <w:tc>
           <w:tcPr>
-            <w:tcW w:type="dxa" w:w="1234"/>
+            <w:tcW w:type="dxa" w:w="1749"/>
             <w:shd w:fill="FFFFFF"/>
             <w:vAlign w:val="center"/>
           </w:tcPr>
@@ -846,7 +856,7 @@
         </w:tc>
         <w:tc>
           <w:tcPr>
-            <w:tcW w:type="dxa" w:w="1234"/>
+            <w:tcW w:type="dxa" w:w="1749"/>
             <w:shd w:fill="FFFFFF"/>
             <w:vAlign w:val="center"/>
           </w:tcPr>
@@ -864,7 +874,7 @@
         </w:tc>
         <w:tc>
           <w:tcPr>
-            <w:tcW w:type="dxa" w:w="1234"/>
+            <w:tcW w:type="dxa" w:w="1749"/>
             <w:shd w:fill="00FF00"/>
             <w:vAlign w:val="center"/>
           </w:tcPr>
@@ -882,7 +892,7 @@
         </w:tc>
         <w:tc>
           <w:tcPr>
-            <w:tcW w:type="dxa" w:w="1234"/>
+            <w:tcW w:type="dxa" w:w="1749"/>
             <w:shd w:fill="00FF00"/>
             <w:vAlign w:val="center"/>
           </w:tcPr>
@@ -900,7 +910,7 @@
         </w:tc>
         <w:tc>
           <w:tcPr>
-            <w:tcW w:type="dxa" w:w="1234"/>
+            <w:tcW w:type="dxa" w:w="1749"/>
             <w:shd w:fill="C65911"/>
             <w:vAlign w:val="center"/>
           </w:tcPr>
@@ -918,7 +928,7 @@
         </w:tc>
         <w:tc>
           <w:tcPr>
-            <w:tcW w:type="dxa" w:w="1234"/>
+            <w:tcW w:type="dxa" w:w="1749"/>
             <w:shd w:fill="C65911"/>
             <w:vAlign w:val="center"/>
           </w:tcPr>
@@ -938,7 +948,7 @@
       <w:tr>
         <w:tc>
           <w:tcPr>
-            <w:tcW w:type="dxa" w:w="1234"/>
+            <w:tcW w:type="dxa" w:w="1749"/>
             <w:shd w:fill="1F7396"/>
             <w:vAlign w:val="top"/>
           </w:tcPr>
@@ -956,7 +966,7 @@
         </w:tc>
         <w:tc>
           <w:tcPr>
-            <w:tcW w:type="dxa" w:w="1234"/>
+            <w:tcW w:type="dxa" w:w="1749"/>
             <w:shd w:fill="1F7396"/>
             <w:vAlign w:val="center"/>
           </w:tcPr>
@@ -974,7 +984,7 @@
         </w:tc>
         <w:tc>
           <w:tcPr>
-            <w:tcW w:type="dxa" w:w="1234"/>
+            <w:tcW w:type="dxa" w:w="1749"/>
             <w:shd w:fill="FFFFFF"/>
             <w:vAlign w:val="center"/>
           </w:tcPr>
@@ -991,7 +1001,7 @@
         </w:tc>
         <w:tc>
           <w:tcPr>
-            <w:tcW w:type="dxa" w:w="1234"/>
+            <w:tcW w:type="dxa" w:w="1749"/>
             <w:shd w:fill="FFFFFF"/>
             <w:vAlign w:val="center"/>
           </w:tcPr>
@@ -1008,7 +1018,7 @@
         </w:tc>
         <w:tc>
           <w:tcPr>
-            <w:tcW w:type="dxa" w:w="1234"/>
+            <w:tcW w:type="dxa" w:w="1749"/>
             <w:shd w:fill="FFFFFF"/>
             <w:vAlign w:val="center"/>
           </w:tcPr>
@@ -1025,7 +1035,7 @@
         </w:tc>
         <w:tc>
           <w:tcPr>
-            <w:tcW w:type="dxa" w:w="1234"/>
+            <w:tcW w:type="dxa" w:w="1749"/>
             <w:shd w:fill="FFFFFF"/>
             <w:vAlign w:val="center"/>
           </w:tcPr>
@@ -1042,7 +1052,7 @@
         </w:tc>
         <w:tc>
           <w:tcPr>
-            <w:tcW w:type="dxa" w:w="1234"/>
+            <w:tcW w:type="dxa" w:w="1749"/>
             <w:shd w:fill="FFFFFF"/>
             <w:vAlign w:val="center"/>
           </w:tcPr>
@@ -1061,7 +1071,7 @@
       <w:tr>
         <w:tc>
           <w:tcPr>
-            <w:tcW w:type="dxa" w:w="1234"/>
+            <w:tcW w:type="dxa" w:w="1749"/>
             <w:shd w:fill="FFFFFF"/>
             <w:vAlign w:val="bottom"/>
           </w:tcPr>
@@ -1079,7 +1089,7 @@
         </w:tc>
         <w:tc>
           <w:tcPr>
-            <w:tcW w:type="dxa" w:w="1234"/>
+            <w:tcW w:type="dxa" w:w="1749"/>
             <w:shd w:fill="FFFFFF"/>
             <w:vAlign w:val="center"/>
           </w:tcPr>
@@ -1097,7 +1107,7 @@
         </w:tc>
         <w:tc>
           <w:tcPr>
-            <w:tcW w:type="dxa" w:w="1234"/>
+            <w:tcW w:type="dxa" w:w="1749"/>
             <w:shd w:fill="FFFFFF"/>
             <w:vAlign w:val="center"/>
           </w:tcPr>
@@ -1115,7 +1125,7 @@
         </w:tc>
         <w:tc>
           <w:tcPr>
-            <w:tcW w:type="dxa" w:w="1234"/>
+            <w:tcW w:type="dxa" w:w="1749"/>
             <w:shd w:fill="00FF00"/>
             <w:vAlign w:val="center"/>
           </w:tcPr>
@@ -1133,7 +1143,7 @@
         </w:tc>
         <w:tc>
           <w:tcPr>
-            <w:tcW w:type="dxa" w:w="1234"/>
+            <w:tcW w:type="dxa" w:w="1749"/>
             <w:shd w:fill="00FF00"/>
             <w:vAlign w:val="center"/>
           </w:tcPr>
@@ -1151,7 +1161,7 @@
         </w:tc>
         <w:tc>
           <w:tcPr>
-            <w:tcW w:type="dxa" w:w="1234"/>
+            <w:tcW w:type="dxa" w:w="1749"/>
             <w:shd w:fill="C65911"/>
             <w:vAlign w:val="center"/>
           </w:tcPr>
@@ -1169,7 +1179,7 @@
         </w:tc>
         <w:tc>
           <w:tcPr>
-            <w:tcW w:type="dxa" w:w="1234"/>
+            <w:tcW w:type="dxa" w:w="1749"/>
             <w:shd w:fill="D9D9D9"/>
             <w:vAlign w:val="center"/>
           </w:tcPr>
@@ -1189,7 +1199,7 @@
       <w:tr>
         <w:tc>
           <w:tcPr>
-            <w:tcW w:type="dxa" w:w="1234"/>
+            <w:tcW w:type="dxa" w:w="1749"/>
             <w:shd w:fill="FFFFFF"/>
             <w:vAlign w:val="bottom"/>
           </w:tcPr>
@@ -1207,7 +1217,7 @@
         </w:tc>
         <w:tc>
           <w:tcPr>
-            <w:tcW w:type="dxa" w:w="1234"/>
+            <w:tcW w:type="dxa" w:w="1749"/>
             <w:shd w:fill="FFFFFF"/>
             <w:vAlign w:val="center"/>
           </w:tcPr>
@@ -1225,7 +1235,7 @@
         </w:tc>
         <w:tc>
           <w:tcPr>
-            <w:tcW w:type="dxa" w:w="1234"/>
+            <w:tcW w:type="dxa" w:w="1749"/>
             <w:shd w:fill="FFFFFF"/>
             <w:vAlign w:val="center"/>
           </w:tcPr>
@@ -1243,7 +1253,7 @@
         </w:tc>
         <w:tc>
           <w:tcPr>
-            <w:tcW w:type="dxa" w:w="1234"/>
+            <w:tcW w:type="dxa" w:w="1749"/>
             <w:shd w:fill="00FF00"/>
             <w:vAlign w:val="center"/>
           </w:tcPr>
@@ -1261,7 +1271,7 @@
         </w:tc>
         <w:tc>
           <w:tcPr>
-            <w:tcW w:type="dxa" w:w="1234"/>
+            <w:tcW w:type="dxa" w:w="1749"/>
             <w:shd w:fill="00FF00"/>
             <w:vAlign w:val="center"/>
           </w:tcPr>
@@ -1279,7 +1289,7 @@
         </w:tc>
         <w:tc>
           <w:tcPr>
-            <w:tcW w:type="dxa" w:w="1234"/>
+            <w:tcW w:type="dxa" w:w="1749"/>
             <w:shd w:fill="C65911"/>
             <w:vAlign w:val="center"/>
           </w:tcPr>
@@ -1297,7 +1307,7 @@
         </w:tc>
         <w:tc>
           <w:tcPr>
-            <w:tcW w:type="dxa" w:w="1234"/>
+            <w:tcW w:type="dxa" w:w="1749"/>
             <w:shd w:fill="D9D9D9"/>
             <w:vAlign w:val="center"/>
           </w:tcPr>
@@ -1317,7 +1327,7 @@
       <w:tr>
         <w:tc>
           <w:tcPr>
-            <w:tcW w:type="dxa" w:w="1234"/>
+            <w:tcW w:type="dxa" w:w="1749"/>
             <w:shd w:fill="1F7396"/>
             <w:vAlign w:val="top"/>
           </w:tcPr>
@@ -1335,7 +1345,7 @@
         </w:tc>
         <w:tc>
           <w:tcPr>
-            <w:tcW w:type="dxa" w:w="1234"/>
+            <w:tcW w:type="dxa" w:w="1749"/>
             <w:shd w:fill="1F7396"/>
             <w:vAlign w:val="center"/>
           </w:tcPr>
@@ -1353,7 +1363,7 @@
         </w:tc>
         <w:tc>
           <w:tcPr>
-            <w:tcW w:type="dxa" w:w="1234"/>
+            <w:tcW w:type="dxa" w:w="1749"/>
             <w:shd w:fill="FFFFFF"/>
             <w:vAlign w:val="center"/>
           </w:tcPr>
@@ -1370,7 +1380,7 @@
         </w:tc>
         <w:tc>
           <w:tcPr>
-            <w:tcW w:type="dxa" w:w="1234"/>
+            <w:tcW w:type="dxa" w:w="1749"/>
             <w:shd w:fill="FFFFFF"/>
             <w:vAlign w:val="center"/>
           </w:tcPr>
@@ -1387,7 +1397,7 @@
         </w:tc>
         <w:tc>
           <w:tcPr>
-            <w:tcW w:type="dxa" w:w="1234"/>
+            <w:tcW w:type="dxa" w:w="1749"/>
             <w:shd w:fill="FFFFFF"/>
             <w:vAlign w:val="center"/>
           </w:tcPr>
@@ -1404,7 +1414,7 @@
         </w:tc>
         <w:tc>
           <w:tcPr>
-            <w:tcW w:type="dxa" w:w="1234"/>
+            <w:tcW w:type="dxa" w:w="1749"/>
             <w:shd w:fill="FFFFFF"/>
             <w:vAlign w:val="center"/>
           </w:tcPr>
@@ -1421,7 +1431,7 @@
         </w:tc>
         <w:tc>
           <w:tcPr>
-            <w:tcW w:type="dxa" w:w="1234"/>
+            <w:tcW w:type="dxa" w:w="1749"/>
             <w:shd w:fill="FFFFFF"/>
             <w:vAlign w:val="center"/>
           </w:tcPr>
@@ -1440,7 +1450,7 @@
       <w:tr>
         <w:tc>
           <w:tcPr>
-            <w:tcW w:type="dxa" w:w="1234"/>
+            <w:tcW w:type="dxa" w:w="1749"/>
             <w:shd w:fill="FFFFFF"/>
             <w:vAlign w:val="bottom"/>
           </w:tcPr>
@@ -1458,7 +1468,7 @@
         </w:tc>
         <w:tc>
           <w:tcPr>
-            <w:tcW w:type="dxa" w:w="1234"/>
+            <w:tcW w:type="dxa" w:w="1749"/>
             <w:shd w:fill="FFFFFF"/>
             <w:vAlign w:val="center"/>
           </w:tcPr>
@@ -1476,7 +1486,7 @@
         </w:tc>
         <w:tc>
           <w:tcPr>
-            <w:tcW w:type="dxa" w:w="1234"/>
+            <w:tcW w:type="dxa" w:w="1749"/>
             <w:shd w:fill="FFFFFF"/>
             <w:vAlign w:val="center"/>
           </w:tcPr>
@@ -1494,7 +1504,7 @@
         </w:tc>
         <w:tc>
           <w:tcPr>
-            <w:tcW w:type="dxa" w:w="1234"/>
+            <w:tcW w:type="dxa" w:w="1749"/>
             <w:shd w:fill="FFFF00"/>
             <w:vAlign w:val="center"/>
           </w:tcPr>
@@ -1512,7 +1522,7 @@
         </w:tc>
         <w:tc>
           <w:tcPr>
-            <w:tcW w:type="dxa" w:w="1234"/>
+            <w:tcW w:type="dxa" w:w="1749"/>
             <w:shd w:fill="FFFF00"/>
             <w:vAlign w:val="center"/>
           </w:tcPr>
@@ -1530,7 +1540,7 @@
         </w:tc>
         <w:tc>
           <w:tcPr>
-            <w:tcW w:type="dxa" w:w="1234"/>
+            <w:tcW w:type="dxa" w:w="1749"/>
             <w:shd w:fill="C65911"/>
             <w:vAlign w:val="center"/>
           </w:tcPr>
@@ -1548,7 +1558,7 @@
         </w:tc>
         <w:tc>
           <w:tcPr>
-            <w:tcW w:type="dxa" w:w="1234"/>
+            <w:tcW w:type="dxa" w:w="1749"/>
             <w:shd w:fill="FFFF00"/>
             <w:vAlign w:val="center"/>
           </w:tcPr>
@@ -1568,7 +1578,7 @@
       <w:tr>
         <w:tc>
           <w:tcPr>
-            <w:tcW w:type="dxa" w:w="1234"/>
+            <w:tcW w:type="dxa" w:w="1749"/>
             <w:shd w:fill="FFFFFF"/>
             <w:vAlign w:val="bottom"/>
           </w:tcPr>
@@ -1586,7 +1596,7 @@
         </w:tc>
         <w:tc>
           <w:tcPr>
-            <w:tcW w:type="dxa" w:w="1234"/>
+            <w:tcW w:type="dxa" w:w="1749"/>
             <w:shd w:fill="FFFFFF"/>
             <w:vAlign w:val="center"/>
           </w:tcPr>
@@ -1604,7 +1614,7 @@
         </w:tc>
         <w:tc>
           <w:tcPr>
-            <w:tcW w:type="dxa" w:w="1234"/>
+            <w:tcW w:type="dxa" w:w="1749"/>
             <w:shd w:fill="FFFFFF"/>
             <w:vAlign w:val="center"/>
           </w:tcPr>
@@ -1622,7 +1632,7 @@
         </w:tc>
         <w:tc>
           <w:tcPr>
-            <w:tcW w:type="dxa" w:w="1234"/>
+            <w:tcW w:type="dxa" w:w="1749"/>
             <w:shd w:fill="00FF00"/>
             <w:vAlign w:val="center"/>
           </w:tcPr>
@@ -1640,7 +1650,7 @@
         </w:tc>
         <w:tc>
           <w:tcPr>
-            <w:tcW w:type="dxa" w:w="1234"/>
+            <w:tcW w:type="dxa" w:w="1749"/>
             <w:shd w:fill="C65911"/>
             <w:vAlign w:val="center"/>
           </w:tcPr>
@@ -1658,7 +1668,7 @@
         </w:tc>
         <w:tc>
           <w:tcPr>
-            <w:tcW w:type="dxa" w:w="1234"/>
+            <w:tcW w:type="dxa" w:w="1749"/>
             <w:shd w:fill="C65911"/>
             <w:vAlign w:val="center"/>
           </w:tcPr>
@@ -1676,7 +1686,7 @@
         </w:tc>
         <w:tc>
           <w:tcPr>
-            <w:tcW w:type="dxa" w:w="1234"/>
+            <w:tcW w:type="dxa" w:w="1749"/>
             <w:shd w:fill="00FF00"/>
             <w:vAlign w:val="center"/>
           </w:tcPr>
@@ -1696,7 +1706,7 @@
       <w:tr>
         <w:tc>
           <w:tcPr>
-            <w:tcW w:type="dxa" w:w="1234"/>
+            <w:tcW w:type="dxa" w:w="1749"/>
             <w:shd w:fill="1F7396"/>
             <w:vAlign w:val="top"/>
           </w:tcPr>
@@ -1714,7 +1724,7 @@
         </w:tc>
         <w:tc>
           <w:tcPr>
-            <w:tcW w:type="dxa" w:w="1234"/>
+            <w:tcW w:type="dxa" w:w="1749"/>
             <w:shd w:fill="1F7396"/>
             <w:vAlign w:val="center"/>
           </w:tcPr>
@@ -1732,7 +1742,7 @@
         </w:tc>
         <w:tc>
           <w:tcPr>
-            <w:tcW w:type="dxa" w:w="1234"/>
+            <w:tcW w:type="dxa" w:w="1749"/>
             <w:shd w:fill="FFFFFF"/>
             <w:vAlign w:val="center"/>
           </w:tcPr>
@@ -1749,7 +1759,7 @@
         </w:tc>
         <w:tc>
           <w:tcPr>
-            <w:tcW w:type="dxa" w:w="1234"/>
+            <w:tcW w:type="dxa" w:w="1749"/>
             <w:shd w:fill="FFFFFF"/>
             <w:vAlign w:val="center"/>
           </w:tcPr>
@@ -1766,7 +1776,7 @@
         </w:tc>
         <w:tc>
           <w:tcPr>
-            <w:tcW w:type="dxa" w:w="1234"/>
+            <w:tcW w:type="dxa" w:w="1749"/>
             <w:shd w:fill="FFFFFF"/>
             <w:vAlign w:val="center"/>
           </w:tcPr>
@@ -1783,7 +1793,7 @@
         </w:tc>
         <w:tc>
           <w:tcPr>
-            <w:tcW w:type="dxa" w:w="1234"/>
+            <w:tcW w:type="dxa" w:w="1749"/>
             <w:shd w:fill="FFFFFF"/>
             <w:vAlign w:val="center"/>
           </w:tcPr>
@@ -1800,7 +1810,7 @@
         </w:tc>
         <w:tc>
           <w:tcPr>
-            <w:tcW w:type="dxa" w:w="1234"/>
+            <w:tcW w:type="dxa" w:w="1749"/>
             <w:shd w:fill="FFFFFF"/>
             <w:vAlign w:val="center"/>
           </w:tcPr>
@@ -1819,7 +1829,7 @@
       <w:tr>
         <w:tc>
           <w:tcPr>
-            <w:tcW w:type="dxa" w:w="1234"/>
+            <w:tcW w:type="dxa" w:w="1749"/>
             <w:shd w:fill="FFFFFF"/>
             <w:vAlign w:val="bottom"/>
           </w:tcPr>
@@ -1837,7 +1847,7 @@
         </w:tc>
         <w:tc>
           <w:tcPr>
-            <w:tcW w:type="dxa" w:w="1234"/>
+            <w:tcW w:type="dxa" w:w="1749"/>
             <w:shd w:fill="FFFFFF"/>
             <w:vAlign w:val="center"/>
           </w:tcPr>
@@ -1855,7 +1865,7 @@
         </w:tc>
         <w:tc>
           <w:tcPr>
-            <w:tcW w:type="dxa" w:w="1234"/>
+            <w:tcW w:type="dxa" w:w="1749"/>
             <w:shd w:fill="FFFFFF"/>
             <w:vAlign w:val="center"/>
           </w:tcPr>
@@ -1873,7 +1883,7 @@
         </w:tc>
         <w:tc>
           <w:tcPr>
-            <w:tcW w:type="dxa" w:w="1234"/>
+            <w:tcW w:type="dxa" w:w="1749"/>
             <w:shd w:fill="FFFF00"/>
             <w:vAlign w:val="center"/>
           </w:tcPr>
@@ -1891,7 +1901,7 @@
         </w:tc>
         <w:tc>
           <w:tcPr>
-            <w:tcW w:type="dxa" w:w="1234"/>
+            <w:tcW w:type="dxa" w:w="1749"/>
             <w:shd w:fill="FFFF00"/>
             <w:vAlign w:val="center"/>
           </w:tcPr>
@@ -1909,7 +1919,7 @@
         </w:tc>
         <w:tc>
           <w:tcPr>
-            <w:tcW w:type="dxa" w:w="1234"/>
+            <w:tcW w:type="dxa" w:w="1749"/>
             <w:shd w:fill="C65911"/>
             <w:vAlign w:val="center"/>
           </w:tcPr>
@@ -1927,7 +1937,7 @@
         </w:tc>
         <w:tc>
           <w:tcPr>
-            <w:tcW w:type="dxa" w:w="1234"/>
+            <w:tcW w:type="dxa" w:w="1749"/>
             <w:shd w:fill="C65911"/>
             <w:vAlign w:val="center"/>
           </w:tcPr>
@@ -1947,7 +1957,7 @@
       <w:tr>
         <w:tc>
           <w:tcPr>
-            <w:tcW w:type="dxa" w:w="1234"/>
+            <w:tcW w:type="dxa" w:w="1749"/>
             <w:shd w:fill="FFFFFF"/>
             <w:vAlign w:val="bottom"/>
           </w:tcPr>
@@ -1965,7 +1975,7 @@
         </w:tc>
         <w:tc>
           <w:tcPr>
-            <w:tcW w:type="dxa" w:w="1234"/>
+            <w:tcW w:type="dxa" w:w="1749"/>
             <w:shd w:fill="FFFFFF"/>
             <w:vAlign w:val="center"/>
           </w:tcPr>
@@ -1983,7 +1993,7 @@
         </w:tc>
         <w:tc>
           <w:tcPr>
-            <w:tcW w:type="dxa" w:w="1234"/>
+            <w:tcW w:type="dxa" w:w="1749"/>
             <w:shd w:fill="FFFFFF"/>
             <w:vAlign w:val="center"/>
           </w:tcPr>
@@ -2001,7 +2011,7 @@
         </w:tc>
         <w:tc>
           <w:tcPr>
-            <w:tcW w:type="dxa" w:w="1234"/>
+            <w:tcW w:type="dxa" w:w="1749"/>
             <w:shd w:fill="00FF00"/>
             <w:vAlign w:val="center"/>
           </w:tcPr>
@@ -2019,7 +2029,7 @@
         </w:tc>
         <w:tc>
           <w:tcPr>
-            <w:tcW w:type="dxa" w:w="1234"/>
+            <w:tcW w:type="dxa" w:w="1749"/>
             <w:shd w:fill="C65911"/>
             <w:vAlign w:val="center"/>
           </w:tcPr>
@@ -2037,7 +2047,7 @@
         </w:tc>
         <w:tc>
           <w:tcPr>
-            <w:tcW w:type="dxa" w:w="1234"/>
+            <w:tcW w:type="dxa" w:w="1749"/>
             <w:shd w:fill="C65911"/>
             <w:vAlign w:val="center"/>
           </w:tcPr>
@@ -2055,7 +2065,7 @@
         </w:tc>
         <w:tc>
           <w:tcPr>
-            <w:tcW w:type="dxa" w:w="1234"/>
+            <w:tcW w:type="dxa" w:w="1749"/>
             <w:shd w:fill="C65911"/>
             <w:vAlign w:val="center"/>
           </w:tcPr>
@@ -2091,7 +2101,7 @@
       </w:r>
     </w:p>
     <w:sectPr>
-      <w:pgSz w:w="12240" w:h="15840"/>
+      <w:pgSz w:w="15840" w:h="12240" w:orient="landscape"/>
       <w:pgMar w:top="1440" w:right="1800" w:bottom="1440" w:left="1800" w:header="720" w:footer="720" w:gutter="0"/>
       <w:cols w:space="720"/>
       <w:docGrid w:linePitch="360"/>

</xml_diff>